<commit_message>
yelp camp creation using EJS, Bootstrap, JS, HTML, CSS
</commit_message>
<xml_diff>
--- a/Notes.docx
+++ b/Notes.docx
@@ -7872,6 +7872,15 @@
       <w:r>
         <w:t xml:space="preserve"> e.g. for loop and conditional statement uses the without equal tag.</w:t>
       </w:r>
+      <w:r>
+        <w:t xml:space="preserve"> The tag with “-”</w:t>
+      </w:r>
+      <w:r>
+        <w:t>, would take the code inside the &lt;%- %&gt; evaluate that and then display it rather than just displaying it as a string as in case of a &lt;%= %&gt;</w:t>
+      </w:r>
+      <w:r>
+        <w:t>.</w:t>
+      </w:r>
     </w:p>
     <w:p>
       <w:pPr>
@@ -8150,6 +8159,65 @@
       <w:r>
         <w:t xml:space="preserve"> and parse it into JS object</w:t>
       </w:r>
+      <w:r>
+        <w:t>.</w:t>
+      </w:r>
+    </w:p>
+    <w:p>
+      <w:pPr>
+        <w:pStyle w:val="ListBullet"/>
+        <w:numPr>
+          <w:ilvl w:val="0"/>
+          <w:numId w:val="0"/>
+        </w:numPr>
+        <w:ind w:left="360"/>
+      </w:pPr>
+    </w:p>
+    <w:p>
+      <w:pPr>
+        <w:pStyle w:val="ListBullet"/>
+      </w:pPr>
+      <w:r>
+        <w:rPr>
+          <w:noProof/>
+        </w:rPr>
+        <w:lastRenderedPageBreak/>
+        <w:drawing>
+          <wp:inline distT="0" distB="0" distL="0" distR="0" wp14:anchorId="4338AC50" wp14:editId="12AB2CD8">
+            <wp:extent cx="5943600" cy="998220"/>
+            <wp:effectExtent l="0" t="0" r="0" b="0"/>
+            <wp:docPr id="4" name="Picture 4"/>
+            <wp:cNvGraphicFramePr>
+              <a:graphicFrameLocks xmlns:a="http://schemas.openxmlformats.org/drawingml/2006/main" noChangeAspect="1"/>
+            </wp:cNvGraphicFramePr>
+            <a:graphic xmlns:a="http://schemas.openxmlformats.org/drawingml/2006/main">
+              <a:graphicData uri="http://schemas.openxmlformats.org/drawingml/2006/picture">
+                <pic:pic xmlns:pic="http://schemas.openxmlformats.org/drawingml/2006/picture">
+                  <pic:nvPicPr>
+                    <pic:cNvPr id="1" name=""/>
+                    <pic:cNvPicPr/>
+                  </pic:nvPicPr>
+                  <pic:blipFill>
+                    <a:blip r:embed="rId5"/>
+                    <a:stretch>
+                      <a:fillRect/>
+                    </a:stretch>
+                  </pic:blipFill>
+                  <pic:spPr>
+                    <a:xfrm>
+                      <a:off x="0" y="0"/>
+                      <a:ext cx="5943600" cy="998220"/>
+                    </a:xfrm>
+                    <a:prstGeom prst="rect">
+                      <a:avLst/>
+                    </a:prstGeom>
+                  </pic:spPr>
+                </pic:pic>
+              </a:graphicData>
+            </a:graphic>
+          </wp:inline>
+        </w:drawing>
+      </w:r>
     </w:p>
     <w:p>
       <w:pPr>
@@ -8258,7 +8326,6 @@
         <w:pStyle w:val="ListBullet"/>
       </w:pPr>
       <w:r>
-        <w:lastRenderedPageBreak/>
         <w:t>With HTTP request we get the HTML back which contains information about the structure of the page.</w:t>
       </w:r>
       <w:r>
@@ -8339,7 +8406,7 @@
                     <pic:cNvPicPr/>
                   </pic:nvPicPr>
                   <pic:blipFill>
-                    <a:blip r:embed="rId5"/>
+                    <a:blip r:embed="rId6"/>
                     <a:stretch>
                       <a:fillRect/>
                     </a:stretch>
@@ -8435,7 +8502,7 @@
                     <pic:cNvPicPr/>
                   </pic:nvPicPr>
                   <pic:blipFill>
-                    <a:blip r:embed="rId6"/>
+                    <a:blip r:embed="rId7"/>
                     <a:stretch>
                       <a:fillRect/>
                     </a:stretch>
@@ -8485,7 +8552,7 @@
       <w:r>
         <w:t xml:space="preserve">You can also make an HTTP request from your terminal using “curl” command e.g. “curl </w:t>
       </w:r>
-      <w:hyperlink r:id="rId7" w:history="1">
+      <w:hyperlink r:id="rId8" w:history="1">
         <w:r>
           <w:rPr>
             <w:rStyle w:val="Hyperlink"/>
@@ -8557,12 +8624,15 @@
         <w:pStyle w:val="ListBullet"/>
       </w:pPr>
       <w:r>
+        <w:lastRenderedPageBreak/>
         <w:t>“</w:t>
       </w:r>
       <w:proofErr w:type="spellStart"/>
+      <w:proofErr w:type="gramStart"/>
       <w:r>
         <w:t>req.query</w:t>
       </w:r>
+      <w:proofErr w:type="gramEnd"/>
       <w:r>
         <w:t>.search</w:t>
       </w:r>
@@ -8737,22 +8807,15 @@
         </w:numPr>
       </w:pPr>
       <w:r>
-        <w:t>[S29:L29</w:t>
-      </w:r>
-      <w:r>
-        <w:t>6</w:t>
-      </w:r>
-      <w:r>
-        <w:t>]</w:t>
-      </w:r>
-    </w:p>
-    <w:p>
-      <w:pPr>
-        <w:pStyle w:val="ListBullet"/>
-      </w:pPr>
-      <w:proofErr w:type="spellStart"/>
-      <w:r>
-        <w:lastRenderedPageBreak/>
+        <w:t>[S29:L296]</w:t>
+      </w:r>
+    </w:p>
+    <w:p>
+      <w:pPr>
+        <w:pStyle w:val="ListBullet"/>
+      </w:pPr>
+      <w:proofErr w:type="spellStart"/>
+      <w:r>
         <w:t>mongoDB</w:t>
       </w:r>
       <w:proofErr w:type="spellEnd"/>
@@ -8787,13 +8850,7 @@
         </w:numPr>
       </w:pPr>
       <w:r>
-        <w:t>[S29:L29</w:t>
-      </w:r>
-      <w:r>
-        <w:t>9</w:t>
-      </w:r>
-      <w:r>
-        <w:t>]</w:t>
+        <w:t>[S29:L299]</w:t>
       </w:r>
     </w:p>
     <w:p>
@@ -8871,7 +8928,10 @@
         </w:numPr>
       </w:pPr>
       <w:r>
-        <w:t>we need to connect it to our DB. To connect we require it in our JS file and then use command “</w:t>
+        <w:t xml:space="preserve">we need to connect it to our DB. To connect we require it in our JS file and then use command </w:t>
+      </w:r>
+      <w:r>
+        <w:t>“</w:t>
       </w:r>
       <w:proofErr w:type="spellStart"/>
       <w:proofErr w:type="gramStart"/>
@@ -8881,7 +8941,7 @@
       <w:proofErr w:type="spellEnd"/>
       <w:proofErr w:type="gramEnd"/>
       <w:r>
-        <w:t>(“</w:t>
+        <w:t>("</w:t>
       </w:r>
       <w:proofErr w:type="spellStart"/>
       <w:r>
@@ -8889,15 +8949,29 @@
       </w:r>
       <w:proofErr w:type="spellEnd"/>
       <w:r>
-        <w:t>://localhost/</w:t>
-      </w:r>
-      <w:proofErr w:type="spellStart"/>
-      <w:r>
-        <w:t>catApp</w:t>
-      </w:r>
-      <w:proofErr w:type="spellEnd"/>
-      <w:r>
-        <w:t>”);” and this will create a database called “</w:t>
+        <w:t>://localhost:27017/</w:t>
+      </w:r>
+      <w:proofErr w:type="spellStart"/>
+      <w:r>
+        <w:t>yelpCamp</w:t>
+      </w:r>
+      <w:proofErr w:type="spellEnd"/>
+      <w:r>
+        <w:t>", {</w:t>
+      </w:r>
+      <w:proofErr w:type="spellStart"/>
+      <w:r>
+        <w:t>useNewUrlParser</w:t>
+      </w:r>
+      <w:proofErr w:type="spellEnd"/>
+      <w:r>
+        <w:t>: true</w:t>
+      </w:r>
+      <w:r>
+        <w:t>”</w:t>
+      </w:r>
+      <w:r>
+        <w:t xml:space="preserve"> and this will create a database called “</w:t>
       </w:r>
       <w:proofErr w:type="spellStart"/>
       <w:r>
@@ -8945,7 +9019,7 @@
                     <pic:cNvPicPr/>
                   </pic:nvPicPr>
                   <pic:blipFill>
-                    <a:blip r:embed="rId8"/>
+                    <a:blip r:embed="rId9"/>
                     <a:stretch>
                       <a:fillRect/>
                     </a:stretch>
@@ -9045,16 +9119,244 @@
       </w:r>
       <w:proofErr w:type="spellStart"/>
       <w:r>
-        <w:t>name:”Meow</w:t>
-      </w:r>
-      <w:proofErr w:type="spellEnd"/>
-      <w:r>
-        <w:t>”, age: 2}, function(err, cat){});</w:t>
-      </w:r>
-      <w:bookmarkStart w:id="1" w:name="_GoBack"/>
-      <w:bookmarkEnd w:id="1"/>
-      <w:r>
-        <w:t>”</w:t>
+        <w:t>name</w:t>
+      </w:r>
+      <w:proofErr w:type="gramStart"/>
+      <w:r>
+        <w:t>:”Meow</w:t>
+      </w:r>
+      <w:proofErr w:type="spellEnd"/>
+      <w:proofErr w:type="gramEnd"/>
+      <w:r>
+        <w:t>”, age: 2}, function(err, cat){});”</w:t>
+      </w:r>
+    </w:p>
+    <w:p>
+      <w:pPr>
+        <w:pStyle w:val="ListBullet"/>
+      </w:pPr>
+      <w:proofErr w:type="spellStart"/>
+      <w:r>
+        <w:t>mongoDB</w:t>
+      </w:r>
+      <w:proofErr w:type="spellEnd"/>
+      <w:r>
+        <w:t xml:space="preserve"> automatically associates a unique ID “_id” with every object it creates in the collection. We can search the DB with “</w:t>
+      </w:r>
+      <w:proofErr w:type="spellStart"/>
+      <w:r>
+        <w:t>findById</w:t>
+      </w:r>
+      <w:proofErr w:type="spellEnd"/>
+      <w:r>
+        <w:t>” passing that ID to get that element info. E.g. “</w:t>
+      </w:r>
+      <w:proofErr w:type="spellStart"/>
+      <w:proofErr w:type="gramStart"/>
+      <w:r>
+        <w:t>db.findById</w:t>
+      </w:r>
+      <w:proofErr w:type="spellEnd"/>
+      <w:proofErr w:type="gramEnd"/>
+      <w:r>
+        <w:t xml:space="preserve">(req.params.id, function(err, </w:t>
+      </w:r>
+      <w:proofErr w:type="spellStart"/>
+      <w:r>
+        <w:t>objFound</w:t>
+      </w:r>
+      <w:proofErr w:type="spellEnd"/>
+      <w:r>
+        <w:t xml:space="preserve">){});”  </w:t>
+      </w:r>
+    </w:p>
+    <w:p>
+      <w:pPr>
+        <w:pStyle w:val="ListBullet"/>
+      </w:pPr>
+      <w:r>
+        <w:t>to update the DB we can use “</w:t>
+      </w:r>
+      <w:proofErr w:type="spellStart"/>
+      <w:proofErr w:type="gramStart"/>
+      <w:r>
+        <w:t>findByIdAndUpdate</w:t>
+      </w:r>
+      <w:proofErr w:type="spellEnd"/>
+      <w:r>
+        <w:t>(</w:t>
+      </w:r>
+      <w:proofErr w:type="gramEnd"/>
+      <w:r>
+        <w:t xml:space="preserve">id, </w:t>
+      </w:r>
+      <w:proofErr w:type="spellStart"/>
+      <w:r>
+        <w:t>returned_data</w:t>
+      </w:r>
+      <w:proofErr w:type="spellEnd"/>
+      <w:r>
+        <w:t xml:space="preserve">, </w:t>
+      </w:r>
+      <w:r>
+        <w:t xml:space="preserve">function(err, </w:t>
+      </w:r>
+      <w:proofErr w:type="spellStart"/>
+      <w:r>
+        <w:t>objFound</w:t>
+      </w:r>
+      <w:proofErr w:type="spellEnd"/>
+      <w:r>
+        <w:t>){}</w:t>
+      </w:r>
+      <w:r>
+        <w:t>)”</w:t>
+      </w:r>
+      <w:r>
+        <w:t>, it takes 3 parameters.</w:t>
+      </w:r>
+    </w:p>
+    <w:p>
+      <w:pPr>
+        <w:pStyle w:val="ListBullet"/>
+      </w:pPr>
+      <w:r>
+        <w:t>To delete an item by id we use “</w:t>
+      </w:r>
+      <w:proofErr w:type="spellStart"/>
+      <w:proofErr w:type="gramStart"/>
+      <w:r>
+        <w:t>findByIdAnd</w:t>
+      </w:r>
+      <w:r>
+        <w:t>Delete</w:t>
+      </w:r>
+      <w:proofErr w:type="spellEnd"/>
+      <w:r>
+        <w:t>(</w:t>
+      </w:r>
+      <w:proofErr w:type="gramEnd"/>
+      <w:r>
+        <w:t xml:space="preserve">id, function(err, </w:t>
+      </w:r>
+      <w:proofErr w:type="spellStart"/>
+      <w:r>
+        <w:t>objFound</w:t>
+      </w:r>
+      <w:proofErr w:type="spellEnd"/>
+      <w:r>
+        <w:t>){})</w:t>
+      </w:r>
+      <w:r>
+        <w:t>”, it takes 2 parameters.</w:t>
+      </w:r>
+    </w:p>
+    <w:p>
+      <w:pPr>
+        <w:pStyle w:val="ListBullet"/>
+        <w:numPr>
+          <w:ilvl w:val="0"/>
+          <w:numId w:val="0"/>
+        </w:numPr>
+      </w:pPr>
+    </w:p>
+    <w:p>
+      <w:pPr>
+        <w:pStyle w:val="ListBullet"/>
+        <w:numPr>
+          <w:ilvl w:val="0"/>
+          <w:numId w:val="0"/>
+        </w:numPr>
+      </w:pPr>
+      <w:r>
+        <w:t>[S31:L305]</w:t>
+      </w:r>
+    </w:p>
+    <w:p>
+      <w:pPr>
+        <w:pStyle w:val="ListBullet"/>
+      </w:pPr>
+      <w:r>
+        <w:t>we follow a convention for routing called REST.</w:t>
+      </w:r>
+    </w:p>
+    <w:p>
+      <w:pPr>
+        <w:pStyle w:val="ListBullet"/>
+      </w:pPr>
+      <w:r>
+        <w:t xml:space="preserve">You </w:t>
+      </w:r>
+      <w:proofErr w:type="gramStart"/>
+      <w:r>
+        <w:t>cant</w:t>
+      </w:r>
+      <w:proofErr w:type="gramEnd"/>
+      <w:r>
+        <w:t xml:space="preserve"> send a “PUT” request using a form. </w:t>
+      </w:r>
+      <w:proofErr w:type="gramStart"/>
+      <w:r>
+        <w:t>Therefore</w:t>
+      </w:r>
+      <w:proofErr w:type="gramEnd"/>
+      <w:r>
+        <w:t xml:space="preserve"> if you make a “PUT” request it is treated as a </w:t>
+      </w:r>
+      <w:r>
+        <w:t>“GET” request.</w:t>
+      </w:r>
+    </w:p>
+    <w:p>
+      <w:pPr>
+        <w:pStyle w:val="ListBullet"/>
+      </w:pPr>
+      <w:r>
+        <w:t>The only requests that you can send using an HTML form is the “GET” and “POST”.</w:t>
+      </w:r>
+      <w:r>
+        <w:t xml:space="preserve"> Therefore, to send a “PUT” request in the form tag, under the action attribute, at the end you will specify </w:t>
+      </w:r>
+      <w:proofErr w:type="gramStart"/>
+      <w:r>
+        <w:t>“?_</w:t>
+      </w:r>
+      <w:proofErr w:type="gramEnd"/>
+      <w:r>
+        <w:t xml:space="preserve">method=PUT” and also you need to install package “method-override” which basically override the “POST” request to “PUT”. </w:t>
+      </w:r>
+      <w:r>
+        <w:t xml:space="preserve">Then, you require the package in your file and </w:t>
+      </w:r>
+      <w:proofErr w:type="gramStart"/>
+      <w:r>
+        <w:t>add  “</w:t>
+      </w:r>
+      <w:proofErr w:type="spellStart"/>
+      <w:proofErr w:type="gramEnd"/>
+      <w:r>
+        <w:t>app.use</w:t>
+      </w:r>
+      <w:proofErr w:type="spellEnd"/>
+      <w:r>
+        <w:t>(</w:t>
+      </w:r>
+      <w:proofErr w:type="spellStart"/>
+      <w:r>
+        <w:t>methodOverride</w:t>
+      </w:r>
+      <w:proofErr w:type="spellEnd"/>
+      <w:r>
+        <w:t>(“_method”))</w:t>
+      </w:r>
+      <w:r>
+        <w:t>;</w:t>
+      </w:r>
+      <w:r>
+        <w:t xml:space="preserve">”. </w:t>
+      </w:r>
+      <w:r>
+        <w:t>Using this technique, you can change the POST request to any sort of request you wish.</w:t>
       </w:r>
     </w:p>
     <w:p>
@@ -9074,6 +9376,69 @@
           <w:ilvl w:val="0"/>
           <w:numId w:val="0"/>
         </w:numPr>
+      </w:pPr>
+      <w:r>
+        <w:t>[S31:L3</w:t>
+      </w:r>
+      <w:r>
+        <w:t>16</w:t>
+      </w:r>
+      <w:r>
+        <w:t>]</w:t>
+      </w:r>
+    </w:p>
+    <w:p>
+      <w:pPr>
+        <w:pStyle w:val="ListBullet"/>
+      </w:pPr>
+      <w:r>
+        <w:t>To avoid user from giving malicious input you use the node package called “express-sanitizer” once you install it, then you require it in your program and after that you put “</w:t>
+      </w:r>
+      <w:proofErr w:type="spellStart"/>
+      <w:r>
+        <w:t>app.use</w:t>
+      </w:r>
+      <w:proofErr w:type="spellEnd"/>
+      <w:r>
+        <w:t>(</w:t>
+      </w:r>
+      <w:proofErr w:type="spellStart"/>
+      <w:proofErr w:type="gramStart"/>
+      <w:r>
+        <w:t>expressSanitizer</w:t>
+      </w:r>
+      <w:proofErr w:type="spellEnd"/>
+      <w:r>
+        <w:t>(</w:t>
+      </w:r>
+      <w:proofErr w:type="gramEnd"/>
+      <w:r>
+        <w:t>));” after “</w:t>
+      </w:r>
+      <w:proofErr w:type="spellStart"/>
+      <w:r>
+        <w:t>app.use</w:t>
+      </w:r>
+      <w:proofErr w:type="spellEnd"/>
+      <w:r>
+        <w:t>(</w:t>
+      </w:r>
+      <w:proofErr w:type="spellStart"/>
+      <w:r>
+        <w:t>bodyParser.urlencoded</w:t>
+      </w:r>
+      <w:proofErr w:type="spellEnd"/>
+      <w:r>
+        <w:t>({extended : true}))”, if you are using body parser.</w:t>
+      </w:r>
+    </w:p>
+    <w:p>
+      <w:pPr>
+        <w:pStyle w:val="ListBullet"/>
+        <w:numPr>
+          <w:ilvl w:val="0"/>
+          <w:numId w:val="0"/>
+        </w:numPr>
         <w:ind w:left="360" w:hanging="360"/>
       </w:pPr>
     </w:p>
@@ -9084,49 +9449,205 @@
           <w:ilvl w:val="0"/>
           <w:numId w:val="0"/>
         </w:numPr>
-        <w:ind w:left="360" w:hanging="360"/>
-      </w:pPr>
-    </w:p>
-    <w:p>
-      <w:pPr>
-        <w:pStyle w:val="ListBullet"/>
-        <w:numPr>
-          <w:ilvl w:val="0"/>
-          <w:numId w:val="0"/>
-        </w:numPr>
-        <w:ind w:left="360" w:hanging="360"/>
-      </w:pPr>
-    </w:p>
-    <w:p>
-      <w:pPr>
-        <w:pStyle w:val="ListBullet"/>
+      </w:pPr>
+      <w:r>
+        <w:t>[S3</w:t>
+      </w:r>
+      <w:r>
+        <w:t>2</w:t>
+      </w:r>
+      <w:r>
+        <w:t>:L3</w:t>
+      </w:r>
+      <w:r>
+        <w:t>21</w:t>
+      </w:r>
+      <w:r>
+        <w:t>]</w:t>
+      </w:r>
+    </w:p>
+    <w:p>
+      <w:pPr>
+        <w:pStyle w:val="ListBullet"/>
+      </w:pPr>
+      <w:r>
+        <w:t>Object references: in this kind of association, you first create an object of something and then you save it in its collection (</w:t>
+      </w:r>
+      <w:r>
         <w:rPr>
           <w:b/>
         </w:rPr>
+        <w:t>not</w:t>
+      </w:r>
+      <w:r>
+        <w:t xml:space="preserve"> using create) and then you create the association and save it in its collection. Then you find the create object and then link it to its association. E.g.</w:t>
+      </w:r>
+    </w:p>
+    <w:p>
+      <w:pPr>
+        <w:pStyle w:val="ListBullet"/>
+        <w:numPr>
+          <w:ilvl w:val="0"/>
+          <w:numId w:val="0"/>
+        </w:numPr>
+        <w:ind w:left="360"/>
       </w:pPr>
       <w:r>
         <w:rPr>
-          <w:b/>
+          <w:noProof/>
         </w:rPr>
-        <w:t>MongoDB</w:t>
-      </w:r>
+        <w:lastRenderedPageBreak/>
+        <w:drawing>
+          <wp:inline distT="0" distB="0" distL="0" distR="0" wp14:anchorId="24C9CA8F" wp14:editId="6C6C8765">
+            <wp:extent cx="5295900" cy="6191250"/>
+            <wp:effectExtent l="0" t="0" r="0" b="0"/>
+            <wp:docPr id="6" name="Picture 6"/>
+            <wp:cNvGraphicFramePr>
+              <a:graphicFrameLocks xmlns:a="http://schemas.openxmlformats.org/drawingml/2006/main" noChangeAspect="1"/>
+            </wp:cNvGraphicFramePr>
+            <a:graphic xmlns:a="http://schemas.openxmlformats.org/drawingml/2006/main">
+              <a:graphicData uri="http://schemas.openxmlformats.org/drawingml/2006/picture">
+                <pic:pic xmlns:pic="http://schemas.openxmlformats.org/drawingml/2006/picture">
+                  <pic:nvPicPr>
+                    <pic:cNvPr id="1" name=""/>
+                    <pic:cNvPicPr/>
+                  </pic:nvPicPr>
+                  <pic:blipFill>
+                    <a:blip r:embed="rId10"/>
+                    <a:stretch>
+                      <a:fillRect/>
+                    </a:stretch>
+                  </pic:blipFill>
+                  <pic:spPr>
+                    <a:xfrm>
+                      <a:off x="0" y="0"/>
+                      <a:ext cx="5295900" cy="6191250"/>
+                    </a:xfrm>
+                    <a:prstGeom prst="rect">
+                      <a:avLst/>
+                    </a:prstGeom>
+                  </pic:spPr>
+                </pic:pic>
+              </a:graphicData>
+            </a:graphic>
+          </wp:inline>
+        </w:drawing>
+      </w:r>
+    </w:p>
+    <w:p>
+      <w:pPr>
+        <w:pStyle w:val="ListBullet"/>
+      </w:pPr>
+      <w:r>
+        <w:t xml:space="preserve">Without </w:t>
+      </w:r>
+      <w:r>
+        <w:t>using line 3, the user posts would be just displayed with the IDs and not the actual content of the post.</w:t>
+      </w:r>
+    </w:p>
+    <w:p>
+      <w:pPr>
+        <w:pStyle w:val="ListBullet"/>
+      </w:pPr>
+      <w:r>
+        <w:t xml:space="preserve">Embedding data is easier than object references. But in embedding you don’t save the </w:t>
+      </w:r>
+      <w:proofErr w:type="spellStart"/>
+      <w:r>
+        <w:t>newPost</w:t>
+      </w:r>
+      <w:proofErr w:type="spellEnd"/>
+      <w:r>
+        <w:t xml:space="preserve"> in its schema i.e. </w:t>
+      </w:r>
+      <w:proofErr w:type="spellStart"/>
+      <w:r>
+        <w:t>newPost.save</w:t>
+      </w:r>
+      <w:proofErr w:type="spellEnd"/>
+      <w:r>
+        <w:t>()</w:t>
+      </w:r>
+      <w:r>
+        <w:t>.</w:t>
+      </w:r>
+      <w:r>
+        <w:t xml:space="preserve"> But rather you create it like line 21 </w:t>
+      </w:r>
+      <w:r>
+        <w:t>and then save it in the schema of the Users.</w:t>
+      </w:r>
+    </w:p>
+    <w:p>
+      <w:r>
+        <w:br w:type="page"/>
+      </w:r>
+    </w:p>
+    <w:p>
+      <w:pPr>
+        <w:pStyle w:val="ListBullet"/>
+      </w:pPr>
       <w:r>
         <w:rPr>
-          <w:b/>
+          <w:noProof/>
         </w:rPr>
+        <w:lastRenderedPageBreak/>
+        <w:drawing>
+          <wp:inline distT="0" distB="0" distL="0" distR="0" wp14:anchorId="137D1FAF" wp14:editId="42352662">
+            <wp:extent cx="4143375" cy="5657850"/>
+            <wp:effectExtent l="0" t="0" r="9525" b="0"/>
+            <wp:docPr id="7" name="Picture 7"/>
+            <wp:cNvGraphicFramePr>
+              <a:graphicFrameLocks xmlns:a="http://schemas.openxmlformats.org/drawingml/2006/main" noChangeAspect="1"/>
+            </wp:cNvGraphicFramePr>
+            <a:graphic xmlns:a="http://schemas.openxmlformats.org/drawingml/2006/main">
+              <a:graphicData uri="http://schemas.openxmlformats.org/drawingml/2006/picture">
+                <pic:pic xmlns:pic="http://schemas.openxmlformats.org/drawingml/2006/picture">
+                  <pic:nvPicPr>
+                    <pic:cNvPr id="1" name=""/>
+                    <pic:cNvPicPr/>
+                  </pic:nvPicPr>
+                  <pic:blipFill>
+                    <a:blip r:embed="rId11"/>
+                    <a:stretch>
+                      <a:fillRect/>
+                    </a:stretch>
+                  </pic:blipFill>
+                  <pic:spPr>
+                    <a:xfrm>
+                      <a:off x="0" y="0"/>
+                      <a:ext cx="4143375" cy="5657850"/>
+                    </a:xfrm>
+                    <a:prstGeom prst="rect">
+                      <a:avLst/>
+                    </a:prstGeom>
+                  </pic:spPr>
+                </pic:pic>
+              </a:graphicData>
+            </a:graphic>
+          </wp:inline>
+        </w:drawing>
+      </w:r>
+    </w:p>
+    <w:p>
+      <w:pPr>
+        <w:pStyle w:val="ListBullet"/>
+      </w:pPr>
+      <w:r>
+        <w:t>“</w:t>
+      </w:r>
+      <w:proofErr w:type="spellStart"/>
+      <w:proofErr w:type="gramStart"/>
+      <w:r>
+        <w:t>module.exports</w:t>
+      </w:r>
+      <w:proofErr w:type="spellEnd"/>
+      <w:proofErr w:type="gramEnd"/>
+      <w:r>
+        <w:t>” allows us to break things into file, this is important for making things reusable and cleaning up your code.</w:t>
+      </w:r>
+      <w:r>
         <w:t xml:space="preserve"> </w:t>
-      </w:r>
-      <w:r>
-        <w:rPr>
-          <w:b/>
-        </w:rPr>
-        <w:t>C</w:t>
-      </w:r>
-      <w:r>
-        <w:rPr>
-          <w:b/>
-        </w:rPr>
-        <w:t>ommands:</w:t>
       </w:r>
     </w:p>
     <w:p>
@@ -9138,32 +9659,15 @@
         </w:tabs>
         <w:ind w:left="720"/>
       </w:pPr>
-      <w:proofErr w:type="gramStart"/>
-      <w:r>
-        <w:t>“./</w:t>
-      </w:r>
-      <w:proofErr w:type="spellStart"/>
-      <w:proofErr w:type="gramEnd"/>
-      <w:r>
-        <w:t>mongod</w:t>
-      </w:r>
-      <w:proofErr w:type="spellEnd"/>
-      <w:r>
-        <w:t>”</w:t>
-      </w:r>
-      <w:r>
-        <w:t xml:space="preserve">: </w:t>
-      </w:r>
-      <w:r>
-        <w:t xml:space="preserve">starts the mongo demon. We </w:t>
-      </w:r>
-      <w:proofErr w:type="gramStart"/>
-      <w:r>
-        <w:t>have to</w:t>
-      </w:r>
-      <w:proofErr w:type="gramEnd"/>
-      <w:r>
-        <w:t xml:space="preserve"> keep it running in order to use mongo.</w:t>
+      <w:proofErr w:type="spellStart"/>
+      <w:proofErr w:type="gramStart"/>
+      <w:r>
+        <w:t>module.exports</w:t>
+      </w:r>
+      <w:proofErr w:type="spellEnd"/>
+      <w:proofErr w:type="gramEnd"/>
+      <w:r>
+        <w:t xml:space="preserve"> = User;</w:t>
       </w:r>
     </w:p>
     <w:p>
@@ -9176,46 +9680,67 @@
         <w:ind w:left="720"/>
       </w:pPr>
       <w:r>
-        <w:t>“</w:t>
-      </w:r>
-      <w:r>
-        <w:t>mongo</w:t>
-      </w:r>
-      <w:r>
-        <w:t>”</w:t>
-      </w:r>
-      <w:r>
-        <w:t xml:space="preserve">: </w:t>
-      </w:r>
-      <w:proofErr w:type="gramStart"/>
-      <w:r>
-        <w:t>opens up</w:t>
-      </w:r>
-      <w:proofErr w:type="gramEnd"/>
-      <w:r>
-        <w:t xml:space="preserve"> the mongo shell. You can type mongo commands in there</w:t>
-      </w:r>
-      <w:r>
-        <w:t xml:space="preserve"> e.g. “help</w:t>
-      </w:r>
-      <w:proofErr w:type="gramStart"/>
-      <w:r>
-        <w:t>”</w:t>
-      </w:r>
-      <w:r>
-        <w:t xml:space="preserve"> ,</w:t>
-      </w:r>
-      <w:proofErr w:type="gramEnd"/>
-      <w:r>
-        <w:t xml:space="preserve"> “show </w:t>
-      </w:r>
-      <w:proofErr w:type="spellStart"/>
-      <w:r>
-        <w:t>dbs</w:t>
-      </w:r>
-      <w:proofErr w:type="spellEnd"/>
-      <w:r>
-        <w:t>”</w:t>
+        <w:t xml:space="preserve">var </w:t>
+      </w:r>
+      <w:proofErr w:type="spellStart"/>
+      <w:r>
+        <w:t>postSchema</w:t>
+      </w:r>
+      <w:proofErr w:type="spellEnd"/>
+      <w:r>
+        <w:t xml:space="preserve"> = require(</w:t>
+      </w:r>
+      <w:proofErr w:type="gramStart"/>
+      <w:r>
+        <w:t>"./</w:t>
+      </w:r>
+      <w:proofErr w:type="gramEnd"/>
+      <w:r>
+        <w:t>post");</w:t>
+      </w:r>
+      <w:bookmarkStart w:id="1" w:name="_GoBack"/>
+      <w:bookmarkEnd w:id="1"/>
+    </w:p>
+    <w:p>
+      <w:pPr>
+        <w:pStyle w:val="ListBullet"/>
+        <w:numPr>
+          <w:ilvl w:val="0"/>
+          <w:numId w:val="0"/>
+        </w:numPr>
+        <w:ind w:left="360" w:hanging="360"/>
+      </w:pPr>
+    </w:p>
+    <w:p>
+      <w:pPr>
+        <w:pStyle w:val="ListBullet"/>
+        <w:rPr>
+          <w:b/>
+        </w:rPr>
+      </w:pPr>
+      <w:r>
+        <w:rPr>
+          <w:b/>
+        </w:rPr>
+        <w:t>MongoDB</w:t>
+      </w:r>
+      <w:r>
+        <w:rPr>
+          <w:b/>
+        </w:rPr>
+        <w:t xml:space="preserve"> </w:t>
+      </w:r>
+      <w:r>
+        <w:rPr>
+          <w:b/>
+        </w:rPr>
+        <w:t>C</w:t>
+      </w:r>
+      <w:r>
+        <w:rPr>
+          <w:b/>
+        </w:rPr>
+        <w:t>ommands:</w:t>
       </w:r>
     </w:p>
     <w:p>
@@ -9227,14 +9752,32 @@
         </w:tabs>
         <w:ind w:left="720"/>
       </w:pPr>
-      <w:r>
-        <w:t>“help”</w:t>
-      </w:r>
-      <w:r>
-        <w:t>:</w:t>
-      </w:r>
-      <w:r>
-        <w:t xml:space="preserve"> to get help with something.</w:t>
+      <w:proofErr w:type="gramStart"/>
+      <w:r>
+        <w:t>“./</w:t>
+      </w:r>
+      <w:proofErr w:type="spellStart"/>
+      <w:proofErr w:type="gramEnd"/>
+      <w:r>
+        <w:t>mongod</w:t>
+      </w:r>
+      <w:proofErr w:type="spellEnd"/>
+      <w:r>
+        <w:t>”</w:t>
+      </w:r>
+      <w:r>
+        <w:t xml:space="preserve">: </w:t>
+      </w:r>
+      <w:r>
+        <w:t xml:space="preserve">starts the mongo demon. We </w:t>
+      </w:r>
+      <w:proofErr w:type="gramStart"/>
+      <w:r>
+        <w:t>have to</w:t>
+      </w:r>
+      <w:proofErr w:type="gramEnd"/>
+      <w:r>
+        <w:t xml:space="preserve"> keep it running in order to use mongo.</w:t>
       </w:r>
     </w:p>
     <w:p>
@@ -9247,10 +9790,38 @@
         <w:ind w:left="720"/>
       </w:pPr>
       <w:r>
-        <w:t xml:space="preserve"> </w:t>
-      </w:r>
-      <w:r>
-        <w:t xml:space="preserve">“show </w:t>
+        <w:t>“</w:t>
+      </w:r>
+      <w:r>
+        <w:t>mongo</w:t>
+      </w:r>
+      <w:r>
+        <w:t>”</w:t>
+      </w:r>
+      <w:r>
+        <w:t xml:space="preserve">: </w:t>
+      </w:r>
+      <w:proofErr w:type="gramStart"/>
+      <w:r>
+        <w:t>opens up</w:t>
+      </w:r>
+      <w:proofErr w:type="gramEnd"/>
+      <w:r>
+        <w:t xml:space="preserve"> the mongo shell. You can type mongo commands in there</w:t>
+      </w:r>
+      <w:r>
+        <w:t xml:space="preserve"> e.g. “help</w:t>
+      </w:r>
+      <w:proofErr w:type="gramStart"/>
+      <w:r>
+        <w:t>”</w:t>
+      </w:r>
+      <w:r>
+        <w:t xml:space="preserve"> ,</w:t>
+      </w:r>
+      <w:proofErr w:type="gramEnd"/>
+      <w:r>
+        <w:t xml:space="preserve"> “show </w:t>
       </w:r>
       <w:proofErr w:type="spellStart"/>
       <w:r>
@@ -9258,7 +9829,7 @@
       </w:r>
       <w:proofErr w:type="spellEnd"/>
       <w:r>
-        <w:t>”: list all the databases.</w:t>
+        <w:t>”</w:t>
       </w:r>
     </w:p>
     <w:p>
@@ -9271,39 +9842,13 @@
         <w:ind w:left="720"/>
       </w:pPr>
       <w:r>
-        <w:t>“use</w:t>
-      </w:r>
-      <w:proofErr w:type="gramStart"/>
-      <w:r>
-        <w:t>” :</w:t>
-      </w:r>
-      <w:proofErr w:type="gramEnd"/>
-      <w:r>
-        <w:t xml:space="preserve"> create a </w:t>
-      </w:r>
-      <w:proofErr w:type="spellStart"/>
-      <w:r>
-        <w:t>db</w:t>
-      </w:r>
-      <w:proofErr w:type="spellEnd"/>
-      <w:r>
-        <w:t xml:space="preserve"> if doesn’t exist or if exists than switch to that db. E.g. “use </w:t>
-      </w:r>
-      <w:proofErr w:type="spellStart"/>
-      <w:r>
-        <w:t>newDB</w:t>
-      </w:r>
-      <w:proofErr w:type="spellEnd"/>
-      <w:r>
-        <w:t xml:space="preserve">” create </w:t>
-      </w:r>
-      <w:proofErr w:type="spellStart"/>
-      <w:r>
-        <w:t>newDB</w:t>
-      </w:r>
-      <w:proofErr w:type="spellEnd"/>
-      <w:r>
-        <w:t xml:space="preserve"> if it doesn’t exists.</w:t>
+        <w:t>“help”</w:t>
+      </w:r>
+      <w:r>
+        <w:t>:</w:t>
+      </w:r>
+      <w:r>
+        <w:t xml:space="preserve"> to get help with something.</w:t>
       </w:r>
     </w:p>
     <w:p>
@@ -9316,74 +9861,18 @@
         <w:ind w:left="720"/>
       </w:pPr>
       <w:r>
-        <w:t xml:space="preserve">“insert”: you can insert in to a collection in the current </w:t>
-      </w:r>
-      <w:proofErr w:type="spellStart"/>
-      <w:r>
-        <w:t>db</w:t>
-      </w:r>
-      <w:proofErr w:type="spellEnd"/>
-      <w:r>
-        <w:t xml:space="preserve"> by using insert. E.g. </w:t>
-      </w:r>
-      <w:r>
-        <w:t>“</w:t>
-      </w:r>
-      <w:proofErr w:type="spellStart"/>
-      <w:proofErr w:type="gramStart"/>
-      <w:r>
-        <w:t>db.dogs</w:t>
-      </w:r>
-      <w:proofErr w:type="gramEnd"/>
-      <w:r>
-        <w:t>.insert</w:t>
-      </w:r>
-      <w:proofErr w:type="spellEnd"/>
-      <w:r>
-        <w:t>({</w:t>
-      </w:r>
-      <w:r>
-        <w:t>name:”rusty”,age:”3”</w:t>
-      </w:r>
-      <w:r>
-        <w:t>})</w:t>
-      </w:r>
-      <w:r>
-        <w:t xml:space="preserve">”, where </w:t>
-      </w:r>
-      <w:proofErr w:type="spellStart"/>
-      <w:r>
-        <w:t>db</w:t>
-      </w:r>
-      <w:proofErr w:type="spellEnd"/>
-      <w:r>
-        <w:t xml:space="preserve"> is the current database we are using, dogs is the collection and we are inserting in that collection a dog with name rusty and age 3.</w:t>
-      </w:r>
-      <w:r>
-        <w:t xml:space="preserve"> Mongo also automatically assign an </w:t>
-      </w:r>
-      <w:r>
-        <w:t>“</w:t>
-      </w:r>
-      <w:proofErr w:type="spellStart"/>
-      <w:r>
-        <w:t>O</w:t>
-      </w:r>
-      <w:r>
-        <w:t>bject</w:t>
-      </w:r>
-      <w:r>
-        <w:t>I</w:t>
-      </w:r>
-      <w:r>
-        <w:t>d</w:t>
-      </w:r>
-      <w:proofErr w:type="spellEnd"/>
-      <w:r>
-        <w:t>”</w:t>
-      </w:r>
-      <w:r>
-        <w:t xml:space="preserve"> for every object in the collection.</w:t>
+        <w:t xml:space="preserve"> </w:t>
+      </w:r>
+      <w:r>
+        <w:t xml:space="preserve">“show </w:t>
+      </w:r>
+      <w:proofErr w:type="spellStart"/>
+      <w:r>
+        <w:t>dbs</w:t>
+      </w:r>
+      <w:proofErr w:type="spellEnd"/>
+      <w:r>
+        <w:t>”: list all the databases.</w:t>
       </w:r>
     </w:p>
     <w:p>
@@ -9396,7 +9885,39 @@
         <w:ind w:left="720"/>
       </w:pPr>
       <w:r>
-        <w:t>“show collections” shows the collection that are in the current db.</w:t>
+        <w:t>“use</w:t>
+      </w:r>
+      <w:proofErr w:type="gramStart"/>
+      <w:r>
+        <w:t>” :</w:t>
+      </w:r>
+      <w:proofErr w:type="gramEnd"/>
+      <w:r>
+        <w:t xml:space="preserve"> create a </w:t>
+      </w:r>
+      <w:proofErr w:type="spellStart"/>
+      <w:r>
+        <w:t>db</w:t>
+      </w:r>
+      <w:proofErr w:type="spellEnd"/>
+      <w:r>
+        <w:t xml:space="preserve"> if doesn’t exist or if exists than switch to that db. E.g. “use </w:t>
+      </w:r>
+      <w:proofErr w:type="spellStart"/>
+      <w:r>
+        <w:t>newDB</w:t>
+      </w:r>
+      <w:proofErr w:type="spellEnd"/>
+      <w:r>
+        <w:t xml:space="preserve">” create </w:t>
+      </w:r>
+      <w:proofErr w:type="spellStart"/>
+      <w:r>
+        <w:t>newDB</w:t>
+      </w:r>
+      <w:proofErr w:type="spellEnd"/>
+      <w:r>
+        <w:t xml:space="preserve"> if it doesn’t exists.</w:t>
       </w:r>
     </w:p>
     <w:p>
@@ -9409,57 +9930,11 @@
         <w:ind w:left="720"/>
       </w:pPr>
       <w:r>
-        <w:t xml:space="preserve">“find” finds for a certain thing in the </w:t>
-      </w:r>
-      <w:proofErr w:type="spellStart"/>
-      <w:r>
-        <w:t>db</w:t>
-      </w:r>
-      <w:proofErr w:type="spellEnd"/>
-      <w:r>
-        <w:t xml:space="preserve"> e.g. “</w:t>
-      </w:r>
-      <w:proofErr w:type="spellStart"/>
-      <w:proofErr w:type="gramStart"/>
-      <w:r>
-        <w:t>db.dogs</w:t>
-      </w:r>
-      <w:proofErr w:type="gramEnd"/>
-      <w:r>
-        <w:t>.find</w:t>
-      </w:r>
-      <w:proofErr w:type="spellEnd"/>
-      <w:r>
-        <w:t>()” returns everything in the collection dogs. Also, “</w:t>
-      </w:r>
-      <w:proofErr w:type="spellStart"/>
-      <w:proofErr w:type="gramStart"/>
-      <w:r>
-        <w:t>db.dogs</w:t>
-      </w:r>
-      <w:proofErr w:type="gramEnd"/>
-      <w:r>
-        <w:t>.find</w:t>
-      </w:r>
-      <w:proofErr w:type="spellEnd"/>
-      <w:r>
-        <w:t>({</w:t>
-      </w:r>
-      <w:proofErr w:type="spellStart"/>
-      <w:r>
-        <w:t>breed:”Mutt</w:t>
-      </w:r>
-      <w:proofErr w:type="spellEnd"/>
-      <w:r>
-        <w:t xml:space="preserve">”})” </w:t>
-      </w:r>
-      <w:proofErr w:type="spellStart"/>
-      <w:r>
-        <w:t>retruns</w:t>
-      </w:r>
-      <w:proofErr w:type="spellEnd"/>
-      <w:r>
-        <w:t xml:space="preserve"> all the dogs in the dog collection which has breed “Mutt”.</w:t>
+        <w:lastRenderedPageBreak/>
+        <w:t xml:space="preserve">“show collections” shows </w:t>
+      </w:r>
+      <w:r>
+        <w:t>all collection of the current DB.</w:t>
       </w:r>
     </w:p>
     <w:p>
@@ -9472,8 +9947,18 @@
         <w:ind w:left="720"/>
       </w:pPr>
       <w:r>
-        <w:lastRenderedPageBreak/>
-        <w:t>“update” updates the value of an object in the collection. E.g. “</w:t>
+        <w:t xml:space="preserve">“insert”: you can insert in to a collection in the current </w:t>
+      </w:r>
+      <w:proofErr w:type="spellStart"/>
+      <w:r>
+        <w:t>db</w:t>
+      </w:r>
+      <w:proofErr w:type="spellEnd"/>
+      <w:r>
+        <w:t xml:space="preserve"> by using insert. E.g. </w:t>
+      </w:r>
+      <w:r>
+        <w:t>“</w:t>
       </w:r>
       <w:proofErr w:type="spellStart"/>
       <w:proofErr w:type="gramStart"/>
@@ -9482,20 +9967,54 @@
       </w:r>
       <w:proofErr w:type="gramEnd"/>
       <w:r>
-        <w:t>.update</w:t>
-      </w:r>
-      <w:proofErr w:type="spellEnd"/>
-      <w:r>
-        <w:t>({name: “rusty”}, {$set: {name : “Lulu”}})” would update the name of “rusty” in the dogs collection to “Lulu”</w:t>
-      </w:r>
-      <w:r>
-        <w:t xml:space="preserve"> while keeping the other attributes same,</w:t>
-      </w:r>
-      <w:r>
-        <w:t xml:space="preserve"> </w:t>
-      </w:r>
-      <w:r>
-        <w:t>If “$set” is not used then every attribute of “rusty” would be removed and only one attribute remains i.e. name which would be “Lulu”.</w:t>
+        <w:t>.insert</w:t>
+      </w:r>
+      <w:proofErr w:type="spellEnd"/>
+      <w:r>
+        <w:t>({</w:t>
+      </w:r>
+      <w:r>
+        <w:t>name:”rusty”,age:”3”</w:t>
+      </w:r>
+      <w:r>
+        <w:t>})</w:t>
+      </w:r>
+      <w:r>
+        <w:t xml:space="preserve">”, where </w:t>
+      </w:r>
+      <w:proofErr w:type="spellStart"/>
+      <w:r>
+        <w:t>db</w:t>
+      </w:r>
+      <w:proofErr w:type="spellEnd"/>
+      <w:r>
+        <w:t xml:space="preserve"> is the current database we are using, dogs is the collection and we are inserting in that collection a dog with name rusty and age 3.</w:t>
+      </w:r>
+      <w:r>
+        <w:t xml:space="preserve"> Mongo also automatically assign an </w:t>
+      </w:r>
+      <w:r>
+        <w:t>“</w:t>
+      </w:r>
+      <w:proofErr w:type="spellStart"/>
+      <w:r>
+        <w:t>O</w:t>
+      </w:r>
+      <w:r>
+        <w:t>bject</w:t>
+      </w:r>
+      <w:r>
+        <w:t>I</w:t>
+      </w:r>
+      <w:r>
+        <w:t>d</w:t>
+      </w:r>
+      <w:proofErr w:type="spellEnd"/>
+      <w:r>
+        <w:t>”</w:t>
+      </w:r>
+      <w:r>
+        <w:t xml:space="preserve"> for every object in the collection.</w:t>
       </w:r>
     </w:p>
     <w:p>
@@ -9508,7 +10027,28 @@
         <w:ind w:left="720"/>
       </w:pPr>
       <w:r>
-        <w:t>“removes” something from a collection. E.g. “</w:t>
+        <w:t>“show collections” shows the collection that are in the current db.</w:t>
+      </w:r>
+    </w:p>
+    <w:p>
+      <w:pPr>
+        <w:pStyle w:val="ListBullet"/>
+        <w:tabs>
+          <w:tab w:val="clear" w:pos="360"/>
+          <w:tab w:val="num" w:pos="720"/>
+        </w:tabs>
+        <w:ind w:left="720"/>
+      </w:pPr>
+      <w:r>
+        <w:t xml:space="preserve">“find” finds for a certain thing in the </w:t>
+      </w:r>
+      <w:proofErr w:type="spellStart"/>
+      <w:r>
+        <w:t>db</w:t>
+      </w:r>
+      <w:proofErr w:type="spellEnd"/>
+      <w:r>
+        <w:t xml:space="preserve"> e.g. “</w:t>
       </w:r>
       <w:proofErr w:type="spellStart"/>
       <w:proofErr w:type="gramStart"/>
@@ -9517,12 +10057,142 @@
       </w:r>
       <w:proofErr w:type="gramEnd"/>
       <w:r>
+        <w:t>.find</w:t>
+      </w:r>
+      <w:proofErr w:type="spellEnd"/>
+      <w:r>
+        <w:t>()” returns everything in the collection dogs. Also, “</w:t>
+      </w:r>
+      <w:proofErr w:type="spellStart"/>
+      <w:proofErr w:type="gramStart"/>
+      <w:r>
+        <w:t>db.dogs</w:t>
+      </w:r>
+      <w:proofErr w:type="gramEnd"/>
+      <w:r>
+        <w:t>.find</w:t>
+      </w:r>
+      <w:proofErr w:type="spellEnd"/>
+      <w:r>
+        <w:t>({</w:t>
+      </w:r>
+      <w:proofErr w:type="spellStart"/>
+      <w:r>
+        <w:t>breed:”Mutt</w:t>
+      </w:r>
+      <w:proofErr w:type="spellEnd"/>
+      <w:r>
+        <w:t xml:space="preserve">”})” </w:t>
+      </w:r>
+      <w:proofErr w:type="spellStart"/>
+      <w:r>
+        <w:t>retruns</w:t>
+      </w:r>
+      <w:proofErr w:type="spellEnd"/>
+      <w:r>
+        <w:t xml:space="preserve"> all the dogs in the dog collection which has breed “Mutt”.</w:t>
+      </w:r>
+    </w:p>
+    <w:p>
+      <w:pPr>
+        <w:pStyle w:val="ListBullet"/>
+        <w:tabs>
+          <w:tab w:val="clear" w:pos="360"/>
+          <w:tab w:val="num" w:pos="720"/>
+        </w:tabs>
+        <w:ind w:left="720"/>
+      </w:pPr>
+      <w:r>
+        <w:t>“update” updates the value of an object in the collection. E.g. “</w:t>
+      </w:r>
+      <w:proofErr w:type="spellStart"/>
+      <w:r>
+        <w:t>db.dogs.update</w:t>
+      </w:r>
+      <w:proofErr w:type="spellEnd"/>
+      <w:r>
+        <w:t>({name: “rusty”}, {$set: {name : “Lulu”}})” would update the name of “rusty” in the dogs collection to “Lulu”</w:t>
+      </w:r>
+      <w:r>
+        <w:t xml:space="preserve"> while keeping the other attributes same,</w:t>
+      </w:r>
+      <w:r>
+        <w:t xml:space="preserve"> </w:t>
+      </w:r>
+      <w:r>
+        <w:t>If “$set” is not used then every attribute of “rusty” would be removed and only one attribute remains i.e. name which would be “Lulu”.</w:t>
+      </w:r>
+    </w:p>
+    <w:p>
+      <w:pPr>
+        <w:pStyle w:val="ListBullet"/>
+        <w:tabs>
+          <w:tab w:val="clear" w:pos="360"/>
+          <w:tab w:val="num" w:pos="720"/>
+        </w:tabs>
+        <w:ind w:left="720"/>
+      </w:pPr>
+      <w:r>
+        <w:t>“remove” something from a collection. E.g. “</w:t>
+      </w:r>
+      <w:proofErr w:type="spellStart"/>
+      <w:proofErr w:type="gramStart"/>
+      <w:r>
+        <w:t>db.dogs</w:t>
+      </w:r>
+      <w:proofErr w:type="gramEnd"/>
+      <w:r>
         <w:t>.remove</w:t>
       </w:r>
       <w:proofErr w:type="spellEnd"/>
       <w:r>
         <w:t xml:space="preserve">({name: “rusty”})” would remove all the dogs with name “rusty”. </w:t>
       </w:r>
+    </w:p>
+    <w:p>
+      <w:pPr>
+        <w:pStyle w:val="ListBullet"/>
+        <w:tabs>
+          <w:tab w:val="clear" w:pos="360"/>
+          <w:tab w:val="num" w:pos="720"/>
+        </w:tabs>
+        <w:ind w:left="720"/>
+      </w:pPr>
+      <w:r>
+        <w:t>“drop” drops the collection in the database e.g. “</w:t>
+      </w:r>
+      <w:proofErr w:type="spellStart"/>
+      <w:proofErr w:type="gramStart"/>
+      <w:r>
+        <w:t>db.</w:t>
+      </w:r>
+      <w:r>
+        <w:t>cats</w:t>
+      </w:r>
+      <w:proofErr w:type="gramEnd"/>
+      <w:r>
+        <w:t>.drop</w:t>
+      </w:r>
+      <w:proofErr w:type="spellEnd"/>
+      <w:r>
+        <w:t>()” will drop all the collection</w:t>
+      </w:r>
+      <w:r>
+        <w:t xml:space="preserve"> of cats</w:t>
+      </w:r>
+      <w:r>
+        <w:t xml:space="preserve"> of db.</w:t>
+      </w:r>
+    </w:p>
+    <w:p>
+      <w:pPr>
+        <w:pStyle w:val="ListBullet"/>
+        <w:tabs>
+          <w:tab w:val="clear" w:pos="360"/>
+          <w:tab w:val="num" w:pos="720"/>
+        </w:tabs>
+        <w:ind w:left="720"/>
+      </w:pPr>
     </w:p>
     <w:p>
       <w:pPr>
@@ -9931,6 +10601,7 @@
         <w:rPr>
           <w:b/>
         </w:rPr>
+        <w:lastRenderedPageBreak/>
         <w:t xml:space="preserve">jQuery </w:t>
       </w:r>
       <w:proofErr w:type="spellStart"/>
@@ -10185,7 +10856,6 @@
         <w:rPr>
           <w:b/>
         </w:rPr>
-        <w:lastRenderedPageBreak/>
         <w:t>jQuery Effects:</w:t>
       </w:r>
     </w:p>
@@ -10757,6 +11427,7 @@
         </w:numPr>
       </w:pPr>
       <w:r>
+        <w:lastRenderedPageBreak/>
         <w:t xml:space="preserve">Function </w:t>
       </w:r>
       <w:proofErr w:type="spellStart"/>
@@ -10895,7 +11566,6 @@
       <w:proofErr w:type="spellStart"/>
       <w:proofErr w:type="gramStart"/>
       <w:r>
-        <w:lastRenderedPageBreak/>
         <w:t>indexOf</w:t>
       </w:r>
       <w:proofErr w:type="spellEnd"/>
@@ -12309,6 +12979,7 @@
   <w:style w:type="character" w:default="1" w:styleId="DefaultParagraphFont">
     <w:name w:val="Default Paragraph Font"/>
     <w:uiPriority w:val="1"/>
+    <w:semiHidden/>
     <w:unhideWhenUsed/>
   </w:style>
   <w:style w:type="table" w:default="1" w:styleId="TableNormal">

</xml_diff>

<commit_message>
updated yelp files from cloud 9
</commit_message>
<xml_diff>
--- a/Notes.docx
+++ b/Notes.docx
@@ -259,28 +259,13 @@
         <w:t xml:space="preserve">We make a </w:t>
       </w:r>
       <w:r>
-        <w:rPr>
-          <w:b/>
-        </w:rPr>
-        <w:t>get</w:t>
-      </w:r>
-      <w:r>
-        <w:t xml:space="preserve"> request when we are asking for some information</w:t>
+        <w:t>get request when we are asking for some information</w:t>
       </w:r>
       <w:r>
         <w:t xml:space="preserve"> (doesn’t change the database)</w:t>
       </w:r>
       <w:r>
-        <w:t xml:space="preserve"> and we make a </w:t>
-      </w:r>
-      <w:r>
-        <w:rPr>
-          <w:b/>
-        </w:rPr>
-        <w:t xml:space="preserve">post </w:t>
-      </w:r>
-      <w:r>
-        <w:t>request when we want to send that data to somewhere</w:t>
+        <w:t xml:space="preserve"> and we make a post request when we want to send that data to somewhere</w:t>
       </w:r>
       <w:r>
         <w:t xml:space="preserve"> (adding something to the database)</w:t>
@@ -294,43 +279,16 @@
         <w:pStyle w:val="ListBullet"/>
       </w:pPr>
       <w:r>
-        <w:rPr>
-          <w:b/>
-        </w:rPr>
         <w:t>&lt;f</w:t>
       </w:r>
       <w:r>
-        <w:rPr>
-          <w:b/>
-        </w:rPr>
         <w:t>orm</w:t>
       </w:r>
       <w:r>
-        <w:rPr>
-          <w:b/>
-        </w:rPr>
         <w:t>&gt;</w:t>
       </w:r>
       <w:r>
-        <w:t xml:space="preserve"> takes an </w:t>
-      </w:r>
-      <w:r>
-        <w:rPr>
-          <w:b/>
-        </w:rPr>
-        <w:t>action</w:t>
-      </w:r>
-      <w:r>
-        <w:t xml:space="preserve"> (where it sends the input data) and the </w:t>
-      </w:r>
-      <w:r>
-        <w:rPr>
-          <w:b/>
-        </w:rPr>
-        <w:t>method</w:t>
-      </w:r>
-      <w:r>
-        <w:t xml:space="preserve"> (post/get)</w:t>
+        <w:t xml:space="preserve"> takes an action (where it sends the input data) and the method (post/get)</w:t>
       </w:r>
       <w:r>
         <w:t>, by default its GET request</w:t>
@@ -366,68 +324,23 @@
         <w:pStyle w:val="ListBullet"/>
       </w:pPr>
       <w:r>
-        <w:rPr>
-          <w:b/>
-        </w:rPr>
-        <w:t>Checkbox</w:t>
-      </w:r>
-      <w:r>
-        <w:t xml:space="preserve"> is used where we can pick multiple choices whereas in the </w:t>
-      </w:r>
-      <w:r>
-        <w:rPr>
-          <w:b/>
-        </w:rPr>
-        <w:t>radio</w:t>
-      </w:r>
-      <w:r>
-        <w:t xml:space="preserve"> button we only can pick one </w:t>
-      </w:r>
-    </w:p>
-    <w:p>
-      <w:pPr>
-        <w:pStyle w:val="ListBullet"/>
-      </w:pPr>
-      <w:r>
-        <w:rPr>
-          <w:b/>
-        </w:rPr>
-        <w:t xml:space="preserve">Select </w:t>
-      </w:r>
-      <w:r>
-        <w:t xml:space="preserve">tag gives us the drop-down menu. We use it with the </w:t>
-      </w:r>
-      <w:r>
-        <w:rPr>
-          <w:b/>
-        </w:rPr>
-        <w:t xml:space="preserve">option </w:t>
-      </w:r>
-      <w:r>
-        <w:t>tag.</w:t>
-      </w:r>
-    </w:p>
-    <w:p>
-      <w:pPr>
-        <w:pStyle w:val="ListBullet"/>
-      </w:pPr>
-      <w:r>
-        <w:rPr>
-          <w:b/>
-        </w:rPr>
-        <w:t>Name</w:t>
-      </w:r>
-      <w:r>
-        <w:t xml:space="preserve"> is like a key and </w:t>
-      </w:r>
-      <w:r>
-        <w:rPr>
-          <w:b/>
-        </w:rPr>
-        <w:t xml:space="preserve">value </w:t>
-      </w:r>
-      <w:r>
-        <w:t>is the answer to that key.</w:t>
+        <w:t xml:space="preserve">Checkbox is used where we can pick multiple choices whereas in the radio button we only can pick one </w:t>
+      </w:r>
+    </w:p>
+    <w:p>
+      <w:pPr>
+        <w:pStyle w:val="ListBullet"/>
+      </w:pPr>
+      <w:r>
+        <w:t>Select tag gives us the drop-down menu. We use it with the option tag.</w:t>
+      </w:r>
+    </w:p>
+    <w:p>
+      <w:pPr>
+        <w:pStyle w:val="ListBullet"/>
+      </w:pPr>
+      <w:r>
+        <w:t>Name is like a key and value is the answer to that key.</w:t>
       </w:r>
     </w:p>
     <w:p>
@@ -627,16 +540,7 @@
         <w:pStyle w:val="ListBullet"/>
       </w:pPr>
       <w:r>
-        <w:t xml:space="preserve">An </w:t>
-      </w:r>
-      <w:r>
-        <w:rPr>
-          <w:b/>
-        </w:rPr>
-        <w:t>ID</w:t>
-      </w:r>
-      <w:r>
-        <w:t xml:space="preserve"> is a way to single out an element. We use ID to refer to special element.</w:t>
+        <w:t>An ID is a way to single out an element. We use ID to refer to special element.</w:t>
       </w:r>
     </w:p>
     <w:p>
@@ -746,13 +650,7 @@
         <w:pStyle w:val="ListBullet"/>
       </w:pPr>
       <w:r>
-        <w:rPr>
-          <w:b/>
-        </w:rPr>
-        <w:t>Types of selectors</w:t>
-      </w:r>
-      <w:r>
-        <w:t>:</w:t>
+        <w:t>Types of selectors:</w:t>
       </w:r>
     </w:p>
     <w:p>
@@ -2362,13 +2260,7 @@
       </w:r>
       <w:proofErr w:type="gramEnd"/>
       <w:r>
-        <w:t xml:space="preserve"> (m/p)(</w:t>
-      </w:r>
-      <w:r>
-        <w:t xml:space="preserve"> </w:t>
-      </w:r>
-      <w:r>
-        <w:t>t, b, l, r, x, y)</w:t>
+        <w:t xml:space="preserve"> (m/p)( t, b, l, r, x, y)</w:t>
       </w:r>
       <w:r>
         <w:t>-(0</w:t>
@@ -2409,13 +2301,7 @@
       </w:r>
       <w:proofErr w:type="gramEnd"/>
       <w:r>
-        <w:t>m/p)(</w:t>
-      </w:r>
-      <w:r>
-        <w:t xml:space="preserve"> </w:t>
-      </w:r>
-      <w:r>
-        <w:t>t, b, l, r, x, y)-(s, m, l, xl)-(0</w:t>
+        <w:t>m/p)( t, b, l, r, x, y)-(s, m, l, xl)-(0</w:t>
       </w:r>
       <w:r>
         <w:sym w:font="Wingdings" w:char="F0E0"/>
@@ -4991,10 +4877,7 @@
       <w:proofErr w:type="spellEnd"/>
       <w:proofErr w:type="gramEnd"/>
       <w:r>
-        <w:t>("special")[0]</w:t>
-      </w:r>
-      <w:r>
-        <w:t xml:space="preserve"> would give the first </w:t>
+        <w:t xml:space="preserve">("special")[0] would give the first </w:t>
       </w:r>
       <w:r>
         <w:t>element with class “special”.</w:t>
@@ -5163,41 +5046,29 @@
       <w:proofErr w:type="spellStart"/>
       <w:proofErr w:type="gramStart"/>
       <w:r>
-        <w:t>document.</w:t>
-      </w:r>
-      <w:r>
-        <w:t>querySelectorAll</w:t>
-      </w:r>
-      <w:proofErr w:type="spellEnd"/>
-      <w:proofErr w:type="gramEnd"/>
-      <w:r>
-        <w:t>("</w:t>
-      </w:r>
+        <w:t>document.querySelectorAll</w:t>
+      </w:r>
+      <w:proofErr w:type="spellEnd"/>
+      <w:proofErr w:type="gramEnd"/>
+      <w:r>
+        <w:t>(".special")[0] would give the first element with class “special”.</w:t>
+      </w:r>
+    </w:p>
+    <w:p>
+      <w:pPr>
+        <w:pStyle w:val="ListBullet"/>
+      </w:pPr>
+      <w:r>
+        <w:t xml:space="preserve">we can replicate the above 3 with </w:t>
+      </w:r>
+      <w:proofErr w:type="spellStart"/>
+      <w:r>
+        <w:t>querySelector</w:t>
+      </w:r>
+      <w:proofErr w:type="spellEnd"/>
       <w:r>
         <w:t>.</w:t>
       </w:r>
-      <w:r>
-        <w:t>special")[0]</w:t>
-      </w:r>
-      <w:r>
-        <w:t xml:space="preserve"> would give the first element with class “special”.</w:t>
-      </w:r>
-    </w:p>
-    <w:p>
-      <w:pPr>
-        <w:pStyle w:val="ListBullet"/>
-      </w:pPr>
-      <w:r>
-        <w:t xml:space="preserve">we can replicate the above 3 with </w:t>
-      </w:r>
-      <w:proofErr w:type="spellStart"/>
-      <w:r>
-        <w:t>querySelector</w:t>
-      </w:r>
-      <w:proofErr w:type="spellEnd"/>
-      <w:r>
-        <w:t>.</w:t>
-      </w:r>
     </w:p>
     <w:p>
       <w:pPr>
@@ -5243,25 +5114,13 @@
         <w:t xml:space="preserve"> </w:t>
       </w:r>
       <w:r>
-        <w:t xml:space="preserve">the </w:t>
-      </w:r>
-      <w:r>
-        <w:rPr>
-          <w:b/>
-        </w:rPr>
-        <w:t xml:space="preserve">CSS </w:t>
-      </w:r>
-      <w:proofErr w:type="gramStart"/>
-      <w:r>
-        <w:rPr>
-          <w:b/>
-        </w:rPr>
+        <w:t xml:space="preserve">the CSS </w:t>
+      </w:r>
+      <w:proofErr w:type="gramStart"/>
+      <w:r>
         <w:t>propertie</w:t>
       </w:r>
       <w:r>
-        <w:rPr>
-          <w:b/>
-        </w:rPr>
         <w:t>s</w:t>
       </w:r>
       <w:proofErr w:type="gramEnd"/>
@@ -5525,18 +5384,9 @@
         <w:t xml:space="preserve">To manipulate </w:t>
       </w:r>
       <w:r>
-        <w:t xml:space="preserve">the </w:t>
-      </w:r>
-      <w:r>
-        <w:rPr>
-          <w:b/>
-        </w:rPr>
-        <w:t xml:space="preserve">HTML </w:t>
-      </w:r>
-      <w:r>
-        <w:rPr>
-          <w:b/>
-        </w:rPr>
+        <w:t xml:space="preserve">the HTML </w:t>
+      </w:r>
+      <w:r>
         <w:t>TEXT</w:t>
       </w:r>
       <w:r>
@@ -5750,19 +5600,7 @@
         <w:pStyle w:val="ListBullet"/>
       </w:pPr>
       <w:r>
-        <w:t xml:space="preserve">To manipulate the </w:t>
-      </w:r>
-      <w:r>
-        <w:rPr>
-          <w:b/>
-        </w:rPr>
-        <w:t xml:space="preserve">HTML </w:t>
-      </w:r>
-      <w:r>
-        <w:rPr>
-          <w:b/>
-        </w:rPr>
-        <w:t>Attributes</w:t>
+        <w:t>To manipulate the HTML Attributes</w:t>
       </w:r>
       <w:r>
         <w:t xml:space="preserve"> </w:t>
@@ -6660,16 +6498,7 @@
       </w:r>
       <w:proofErr w:type="gramEnd"/>
       <w:r>
-        <w:t xml:space="preserve">(“click”, “li”, function(){ alert(“LI clicked”); }) is adding action listener to “li” and </w:t>
-      </w:r>
-      <w:r>
-        <w:rPr>
-          <w:b/>
-        </w:rPr>
-        <w:t>not</w:t>
-      </w:r>
-      <w:r>
-        <w:t xml:space="preserve"> to “ul”. It basically means that whenever in the future a new LI is </w:t>
+        <w:t xml:space="preserve">(“click”, “li”, function(){ alert(“LI clicked”); }) is adding action listener to “li” and not to “ul”. It basically means that whenever in the future a new LI is </w:t>
       </w:r>
       <w:proofErr w:type="gramStart"/>
       <w:r>
@@ -7890,6 +7719,7 @@
         <w:t>With “</w:t>
       </w:r>
       <w:proofErr w:type="spellStart"/>
+      <w:proofErr w:type="gramStart"/>
       <w:r>
         <w:t>app.use</w:t>
       </w:r>
@@ -7898,17 +7728,36 @@
         <w:t>(</w:t>
       </w:r>
       <w:proofErr w:type="spellStart"/>
-      <w:proofErr w:type="gramStart"/>
+      <w:proofErr w:type="gramEnd"/>
       <w:r>
         <w:t>express.static</w:t>
       </w:r>
       <w:proofErr w:type="spellEnd"/>
-      <w:proofErr w:type="gramEnd"/>
-      <w:r>
-        <w:t>("public"));</w:t>
-      </w:r>
-      <w:r>
-        <w:t xml:space="preserve">” express knows that </w:t>
+      <w:r>
+        <w:t>(</w:t>
+      </w:r>
+      <w:r>
+        <w:t xml:space="preserve"> </w:t>
+      </w:r>
+      <w:r>
+        <w:t>__</w:t>
+      </w:r>
+      <w:proofErr w:type="spellStart"/>
+      <w:r>
+        <w:t>dirname</w:t>
+      </w:r>
+      <w:proofErr w:type="spellEnd"/>
+      <w:r>
+        <w:t xml:space="preserve"> + </w:t>
+      </w:r>
+      <w:r>
+        <w:t>"</w:t>
+      </w:r>
+      <w:r>
+        <w:t>/</w:t>
+      </w:r>
+      <w:r>
+        <w:t xml:space="preserve">public"));” express knows that </w:t>
       </w:r>
       <w:r>
         <w:t>“</w:t>
@@ -7958,10 +7807,7 @@
       </w:r>
       <w:proofErr w:type="spellEnd"/>
       <w:r>
-        <w:t>");</w:t>
-      </w:r>
-      <w:r>
-        <w:t>” we can tell express ahead of time that we would be using “</w:t>
+        <w:t>");” we can tell express ahead of time that we would be using “</w:t>
       </w:r>
       <w:proofErr w:type="spellStart"/>
       <w:r>
@@ -8326,13 +8172,7 @@
         <w:pStyle w:val="ListBullet"/>
       </w:pPr>
       <w:r>
-        <w:t>With HTTP request we get the HTML back which contains information about the structure of the page.</w:t>
-      </w:r>
-      <w:r>
-        <w:t xml:space="preserve"> </w:t>
-      </w:r>
-      <w:r>
-        <w:t>API’s respond with data and not structure.</w:t>
+        <w:t>With HTTP request we get the HTML back which contains information about the structure of the page. API’s respond with data and not structure.</w:t>
       </w:r>
     </w:p>
     <w:p>
@@ -8569,7 +8409,15 @@
         <w:pStyle w:val="ListBullet"/>
       </w:pPr>
       <w:r>
-        <w:t>To make API request using node we use a node package called “request”.</w:t>
+        <w:t>To make API request using node we use a node package called “</w:t>
+      </w:r>
+      <w:bookmarkStart w:id="1" w:name="_Hlk12232528"/>
+      <w:r>
+        <w:t>request</w:t>
+      </w:r>
+      <w:bookmarkEnd w:id="1"/>
+      <w:r>
+        <w:t>”.</w:t>
       </w:r>
       <w:r>
         <w:t xml:space="preserve"> Request can also take a call back </w:t>
@@ -8965,10 +8813,7 @@
       </w:r>
       <w:proofErr w:type="spellEnd"/>
       <w:r>
-        <w:t>: true</w:t>
-      </w:r>
-      <w:r>
-        <w:t>”</w:t>
+        <w:t>: true”</w:t>
       </w:r>
       <w:r>
         <w:t xml:space="preserve"> and this will create a database called “</w:t>
@@ -9471,16 +9316,7 @@
         <w:pStyle w:val="ListBullet"/>
       </w:pPr>
       <w:r>
-        <w:t>Object references: in this kind of association, you first create an object of something and then you save it in its collection (</w:t>
-      </w:r>
-      <w:r>
-        <w:rPr>
-          <w:b/>
-        </w:rPr>
-        <w:t>not</w:t>
-      </w:r>
-      <w:r>
-        <w:t xml:space="preserve"> using create) and then you create the association and save it in its collection. Then you find the create object and then link it to its association. E.g.</w:t>
+        <w:t>Object references: in this kind of association, you first create an object of something and then you save it in its collection (not using create) and then you create the association and save it in its collection. Then you find the create object and then link it to its association. E.g.</w:t>
       </w:r>
     </w:p>
     <w:p>
@@ -9698,8 +9534,6 @@
       <w:r>
         <w:t>post");</w:t>
       </w:r>
-      <w:bookmarkStart w:id="1" w:name="_GoBack"/>
-      <w:bookmarkEnd w:id="1"/>
     </w:p>
     <w:p>
       <w:pPr>
@@ -9714,33 +9548,97 @@
     <w:p>
       <w:pPr>
         <w:pStyle w:val="ListBullet"/>
-        <w:rPr>
-          <w:b/>
-        </w:rPr>
-      </w:pPr>
-      <w:r>
-        <w:rPr>
-          <w:b/>
-        </w:rPr>
-        <w:t>MongoDB</w:t>
-      </w:r>
-      <w:r>
-        <w:rPr>
-          <w:b/>
-        </w:rPr>
-        <w:t xml:space="preserve"> </w:t>
-      </w:r>
-      <w:r>
-        <w:rPr>
-          <w:b/>
-        </w:rPr>
-        <w:t>C</w:t>
-      </w:r>
-      <w:r>
-        <w:rPr>
-          <w:b/>
-        </w:rPr>
-        <w:t>ommands:</w:t>
+        <w:numPr>
+          <w:ilvl w:val="0"/>
+          <w:numId w:val="0"/>
+        </w:numPr>
+        <w:ind w:left="360" w:hanging="360"/>
+      </w:pPr>
+      <w:r>
+        <w:t>[S33:L324]</w:t>
+      </w:r>
+    </w:p>
+    <w:p>
+      <w:pPr>
+        <w:pStyle w:val="ListBullet"/>
+      </w:pPr>
+      <w:r>
+        <w:t>to remove everything in a collection you use “</w:t>
+      </w:r>
+      <w:proofErr w:type="spellStart"/>
+      <w:r>
+        <w:t>collectionName.remove</w:t>
+      </w:r>
+      <w:proofErr w:type="spellEnd"/>
+      <w:r>
+        <w:t>({}, function(err</w:t>
+      </w:r>
+      <w:proofErr w:type="gramStart"/>
+      <w:r>
+        <w:t>){</w:t>
+      </w:r>
+      <w:proofErr w:type="gramEnd"/>
+      <w:r>
+        <w:t>})”</w:t>
+      </w:r>
+    </w:p>
+    <w:p>
+      <w:pPr>
+        <w:pStyle w:val="ListBullet"/>
+        <w:numPr>
+          <w:ilvl w:val="0"/>
+          <w:numId w:val="0"/>
+        </w:numPr>
+        <w:ind w:left="360" w:hanging="360"/>
+      </w:pPr>
+    </w:p>
+    <w:p>
+      <w:pPr>
+        <w:pStyle w:val="ListBullet"/>
+        <w:numPr>
+          <w:ilvl w:val="0"/>
+          <w:numId w:val="0"/>
+        </w:numPr>
+        <w:ind w:left="360" w:hanging="360"/>
+      </w:pPr>
+      <w:r>
+        <w:t>[S3</w:t>
+      </w:r>
+      <w:r>
+        <w:t>4</w:t>
+      </w:r>
+      <w:r>
+        <w:t>:L3</w:t>
+      </w:r>
+      <w:r>
+        <w:t>3</w:t>
+      </w:r>
+      <w:r>
+        <w:t>4]</w:t>
+      </w:r>
+    </w:p>
+    <w:p>
+      <w:pPr>
+        <w:pStyle w:val="ListBullet"/>
+      </w:pPr>
+      <w:proofErr w:type="spellStart"/>
+      <w:r>
+        <w:t>passportJS</w:t>
+      </w:r>
+      <w:proofErr w:type="spellEnd"/>
+      <w:r>
+        <w:t xml:space="preserve"> is an authentication middleware for node.js. it has 500+ strategies to implement the user authentication.</w:t>
+      </w:r>
+    </w:p>
+    <w:p>
+      <w:pPr>
+        <w:pStyle w:val="ListBullet"/>
+      </w:pPr>
+      <w:r>
+        <w:t xml:space="preserve">For authentication we </w:t>
+      </w:r>
+      <w:r>
+        <w:t>need the following four packages:</w:t>
       </w:r>
     </w:p>
     <w:p>
@@ -9752,32 +9650,8 @@
         </w:tabs>
         <w:ind w:left="720"/>
       </w:pPr>
-      <w:proofErr w:type="gramStart"/>
-      <w:r>
-        <w:t>“./</w:t>
-      </w:r>
-      <w:proofErr w:type="spellStart"/>
-      <w:proofErr w:type="gramEnd"/>
-      <w:r>
-        <w:t>mongod</w:t>
-      </w:r>
-      <w:proofErr w:type="spellEnd"/>
-      <w:r>
-        <w:t>”</w:t>
-      </w:r>
-      <w:r>
-        <w:t xml:space="preserve">: </w:t>
-      </w:r>
-      <w:r>
-        <w:t xml:space="preserve">starts the mongo demon. We </w:t>
-      </w:r>
-      <w:proofErr w:type="gramStart"/>
-      <w:r>
-        <w:t>have to</w:t>
-      </w:r>
-      <w:proofErr w:type="gramEnd"/>
-      <w:r>
-        <w:t xml:space="preserve"> keep it running in order to use mongo.</w:t>
+      <w:r>
+        <w:t>“passport”</w:t>
       </w:r>
     </w:p>
     <w:p>
@@ -9790,44 +9664,12 @@
         <w:ind w:left="720"/>
       </w:pPr>
       <w:r>
+        <w:lastRenderedPageBreak/>
         <w:t>“</w:t>
       </w:r>
       <w:r>
-        <w:t>mongo</w:t>
-      </w:r>
-      <w:r>
-        <w:t>”</w:t>
-      </w:r>
-      <w:r>
-        <w:t xml:space="preserve">: </w:t>
-      </w:r>
-      <w:proofErr w:type="gramStart"/>
-      <w:r>
-        <w:t>opens up</w:t>
-      </w:r>
-      <w:proofErr w:type="gramEnd"/>
-      <w:r>
-        <w:t xml:space="preserve"> the mongo shell. You can type mongo commands in there</w:t>
-      </w:r>
-      <w:r>
-        <w:t xml:space="preserve"> e.g. “help</w:t>
-      </w:r>
-      <w:proofErr w:type="gramStart"/>
-      <w:r>
-        <w:t>”</w:t>
-      </w:r>
-      <w:r>
-        <w:t xml:space="preserve"> ,</w:t>
-      </w:r>
-      <w:proofErr w:type="gramEnd"/>
-      <w:r>
-        <w:t xml:space="preserve"> “show </w:t>
-      </w:r>
-      <w:proofErr w:type="spellStart"/>
-      <w:r>
-        <w:t>dbs</w:t>
-      </w:r>
-      <w:proofErr w:type="spellEnd"/>
+        <w:t>passport local</w:t>
+      </w:r>
       <w:r>
         <w:t>”</w:t>
       </w:r>
@@ -9842,13 +9684,13 @@
         <w:ind w:left="720"/>
       </w:pPr>
       <w:r>
-        <w:t>“help”</w:t>
-      </w:r>
-      <w:r>
-        <w:t>:</w:t>
-      </w:r>
-      <w:r>
-        <w:t xml:space="preserve"> to get help with something.</w:t>
+        <w:t>“</w:t>
+      </w:r>
+      <w:r>
+        <w:t>passport local mongoose</w:t>
+      </w:r>
+      <w:r>
+        <w:t>”</w:t>
       </w:r>
     </w:p>
     <w:p>
@@ -9861,18 +9703,50 @@
         <w:ind w:left="720"/>
       </w:pPr>
       <w:r>
-        <w:t xml:space="preserve"> </w:t>
-      </w:r>
-      <w:r>
-        <w:t xml:space="preserve">“show </w:t>
-      </w:r>
-      <w:proofErr w:type="spellStart"/>
-      <w:r>
-        <w:t>dbs</w:t>
-      </w:r>
-      <w:proofErr w:type="spellEnd"/>
-      <w:r>
-        <w:t>”: list all the databases.</w:t>
+        <w:t>“express-session”</w:t>
+      </w:r>
+    </w:p>
+    <w:p>
+      <w:pPr>
+        <w:pStyle w:val="ListBullet"/>
+      </w:pPr>
+      <w:r>
+        <w:t xml:space="preserve">Once you require “passport-local-mongoose” then you </w:t>
+      </w:r>
+      <w:r>
+        <w:t>call a feature called “plugin” on your defined scheme e.g. “</w:t>
+      </w:r>
+      <w:proofErr w:type="spellStart"/>
+      <w:r>
+        <w:t>userSchema.plugin</w:t>
+      </w:r>
+      <w:proofErr w:type="spellEnd"/>
+      <w:r>
+        <w:t>(</w:t>
+      </w:r>
+      <w:proofErr w:type="spellStart"/>
+      <w:r>
+        <w:t>passportLocalMongoose</w:t>
+      </w:r>
+      <w:proofErr w:type="spellEnd"/>
+      <w:r>
+        <w:t>);</w:t>
+      </w:r>
+      <w:proofErr w:type="gramStart"/>
+      <w:r>
+        <w:t>” .</w:t>
+      </w:r>
+      <w:proofErr w:type="gramEnd"/>
+      <w:r>
+        <w:t xml:space="preserve"> with this our user schema gets a lot of important functionality and features for user authentication.</w:t>
+      </w:r>
+    </w:p>
+    <w:p>
+      <w:pPr>
+        <w:pStyle w:val="ListBullet"/>
+      </w:pPr>
+      <w:r>
+        <w:t>Once you require “passport” you need to set it up by including the following 2 statements:</w:t>
       </w:r>
     </w:p>
     <w:p>
@@ -9884,40 +9758,23 @@
         </w:tabs>
         <w:ind w:left="720"/>
       </w:pPr>
-      <w:r>
-        <w:t>“use</w:t>
-      </w:r>
-      <w:proofErr w:type="gramStart"/>
-      <w:r>
-        <w:t>” :</w:t>
-      </w:r>
-      <w:proofErr w:type="gramEnd"/>
-      <w:r>
-        <w:t xml:space="preserve"> create a </w:t>
-      </w:r>
-      <w:proofErr w:type="spellStart"/>
-      <w:r>
-        <w:t>db</w:t>
-      </w:r>
-      <w:proofErr w:type="spellEnd"/>
-      <w:r>
-        <w:t xml:space="preserve"> if doesn’t exist or if exists than switch to that db. E.g. “use </w:t>
-      </w:r>
-      <w:proofErr w:type="spellStart"/>
-      <w:r>
-        <w:t>newDB</w:t>
-      </w:r>
-      <w:proofErr w:type="spellEnd"/>
-      <w:r>
-        <w:t xml:space="preserve">” create </w:t>
-      </w:r>
-      <w:proofErr w:type="spellStart"/>
-      <w:r>
-        <w:t>newDB</w:t>
-      </w:r>
-      <w:proofErr w:type="spellEnd"/>
-      <w:r>
-        <w:t xml:space="preserve"> if it doesn’t exists.</w:t>
+      <w:proofErr w:type="spellStart"/>
+      <w:r>
+        <w:t>app.use</w:t>
+      </w:r>
+      <w:proofErr w:type="spellEnd"/>
+      <w:r>
+        <w:t>(</w:t>
+      </w:r>
+      <w:proofErr w:type="spellStart"/>
+      <w:proofErr w:type="gramStart"/>
+      <w:r>
+        <w:t>passport.initalize</w:t>
+      </w:r>
+      <w:proofErr w:type="spellEnd"/>
+      <w:proofErr w:type="gramEnd"/>
+      <w:r>
+        <w:t>());</w:t>
       </w:r>
     </w:p>
     <w:p>
@@ -9929,12 +9786,1242 @@
         </w:tabs>
         <w:ind w:left="720"/>
       </w:pPr>
-      <w:r>
-        <w:lastRenderedPageBreak/>
-        <w:t xml:space="preserve">“show collections” shows </w:t>
-      </w:r>
-      <w:r>
-        <w:t>all collection of the current DB.</w:t>
+      <w:proofErr w:type="spellStart"/>
+      <w:r>
+        <w:t>app.use</w:t>
+      </w:r>
+      <w:proofErr w:type="spellEnd"/>
+      <w:r>
+        <w:t>(</w:t>
+      </w:r>
+      <w:proofErr w:type="spellStart"/>
+      <w:proofErr w:type="gramStart"/>
+      <w:r>
+        <w:t>passport.session</w:t>
+      </w:r>
+      <w:proofErr w:type="spellEnd"/>
+      <w:proofErr w:type="gramEnd"/>
+      <w:r>
+        <w:t>());</w:t>
+      </w:r>
+    </w:p>
+    <w:p>
+      <w:pPr>
+        <w:pStyle w:val="ListBullet"/>
+      </w:pPr>
+      <w:r>
+        <w:t>once you install the “express-session” you can require and set it up like below:</w:t>
+      </w:r>
+    </w:p>
+    <w:p>
+      <w:pPr>
+        <w:pStyle w:val="ListBullet"/>
+        <w:numPr>
+          <w:ilvl w:val="0"/>
+          <w:numId w:val="0"/>
+        </w:numPr>
+        <w:ind w:left="720"/>
+      </w:pPr>
+      <w:proofErr w:type="spellStart"/>
+      <w:r>
+        <w:t>app.use</w:t>
+      </w:r>
+      <w:proofErr w:type="spellEnd"/>
+      <w:r>
+        <w:t>(require("express-session</w:t>
+      </w:r>
+      <w:proofErr w:type="gramStart"/>
+      <w:r>
+        <w:t>")(</w:t>
+      </w:r>
+      <w:proofErr w:type="gramEnd"/>
+      <w:r>
+        <w:t>{</w:t>
+      </w:r>
+    </w:p>
+    <w:p>
+      <w:pPr>
+        <w:pStyle w:val="ListBullet"/>
+        <w:numPr>
+          <w:ilvl w:val="0"/>
+          <w:numId w:val="0"/>
+        </w:numPr>
+        <w:ind w:left="1080" w:firstLine="360"/>
+      </w:pPr>
+      <w:proofErr w:type="gramStart"/>
+      <w:r>
+        <w:t>secret :</w:t>
+      </w:r>
+      <w:proofErr w:type="gramEnd"/>
+      <w:r>
+        <w:t xml:space="preserve"> "idk",</w:t>
+      </w:r>
+    </w:p>
+    <w:p>
+      <w:pPr>
+        <w:pStyle w:val="ListBullet"/>
+        <w:numPr>
+          <w:ilvl w:val="0"/>
+          <w:numId w:val="0"/>
+        </w:numPr>
+        <w:ind w:left="720" w:firstLine="720"/>
+      </w:pPr>
+      <w:proofErr w:type="gramStart"/>
+      <w:r>
+        <w:t>resave :</w:t>
+      </w:r>
+      <w:proofErr w:type="gramEnd"/>
+      <w:r>
+        <w:t xml:space="preserve"> false,</w:t>
+      </w:r>
+    </w:p>
+    <w:p>
+      <w:pPr>
+        <w:pStyle w:val="ListBullet"/>
+        <w:numPr>
+          <w:ilvl w:val="0"/>
+          <w:numId w:val="0"/>
+        </w:numPr>
+        <w:ind w:left="1080" w:firstLine="360"/>
+      </w:pPr>
+      <w:proofErr w:type="spellStart"/>
+      <w:proofErr w:type="gramStart"/>
+      <w:r>
+        <w:t>saveUninitialized</w:t>
+      </w:r>
+      <w:proofErr w:type="spellEnd"/>
+      <w:r>
+        <w:t xml:space="preserve"> :</w:t>
+      </w:r>
+      <w:proofErr w:type="gramEnd"/>
+      <w:r>
+        <w:t xml:space="preserve"> false</w:t>
+      </w:r>
+    </w:p>
+    <w:p>
+      <w:pPr>
+        <w:pStyle w:val="ListBullet"/>
+        <w:numPr>
+          <w:ilvl w:val="0"/>
+          <w:numId w:val="0"/>
+        </w:numPr>
+        <w:ind w:left="360" w:firstLine="360"/>
+      </w:pPr>
+      <w:r>
+        <w:t>}));</w:t>
+      </w:r>
+    </w:p>
+    <w:p>
+      <w:pPr>
+        <w:pStyle w:val="ListBullet"/>
+      </w:pPr>
+      <w:r>
+        <w:t>template for setting up user authentication</w:t>
+      </w:r>
+      <w:r>
+        <w:t>:</w:t>
+      </w:r>
+    </w:p>
+    <w:p>
+      <w:pPr>
+        <w:pStyle w:val="ListBullet"/>
+        <w:numPr>
+          <w:ilvl w:val="0"/>
+          <w:numId w:val="0"/>
+        </w:numPr>
+        <w:ind w:left="360"/>
+      </w:pPr>
+    </w:p>
+    <w:p>
+      <w:pPr>
+        <w:pStyle w:val="ListBullet"/>
+        <w:numPr>
+          <w:ilvl w:val="0"/>
+          <w:numId w:val="0"/>
+        </w:numPr>
+        <w:ind w:left="360"/>
+      </w:pPr>
+      <w:r>
+        <w:t>=================================Fill Out the Template============================</w:t>
+      </w:r>
+    </w:p>
+    <w:p>
+      <w:pPr>
+        <w:pStyle w:val="ListBullet"/>
+        <w:numPr>
+          <w:ilvl w:val="0"/>
+          <w:numId w:val="0"/>
+        </w:numPr>
+        <w:ind w:left="360"/>
+      </w:pPr>
+      <w:r>
+        <w:t>var express = require("express"),</w:t>
+      </w:r>
+    </w:p>
+    <w:p>
+      <w:pPr>
+        <w:pStyle w:val="ListBullet"/>
+        <w:numPr>
+          <w:ilvl w:val="0"/>
+          <w:numId w:val="0"/>
+        </w:numPr>
+        <w:ind w:left="360"/>
+      </w:pPr>
+      <w:r>
+        <w:t xml:space="preserve">app = </w:t>
+      </w:r>
+      <w:proofErr w:type="gramStart"/>
+      <w:r>
+        <w:t>express(</w:t>
+      </w:r>
+      <w:proofErr w:type="gramEnd"/>
+      <w:r>
+        <w:t>),</w:t>
+      </w:r>
+    </w:p>
+    <w:p>
+      <w:pPr>
+        <w:pStyle w:val="ListBullet"/>
+        <w:numPr>
+          <w:ilvl w:val="0"/>
+          <w:numId w:val="0"/>
+        </w:numPr>
+        <w:ind w:left="360"/>
+      </w:pPr>
+      <w:r>
+        <w:t>mongoose = require("mongoose"),</w:t>
+      </w:r>
+    </w:p>
+    <w:p>
+      <w:pPr>
+        <w:pStyle w:val="ListBullet"/>
+        <w:numPr>
+          <w:ilvl w:val="0"/>
+          <w:numId w:val="0"/>
+        </w:numPr>
+        <w:ind w:left="360"/>
+      </w:pPr>
+      <w:r>
+        <w:t>passport = require("passport"),</w:t>
+      </w:r>
+    </w:p>
+    <w:p>
+      <w:pPr>
+        <w:pStyle w:val="ListBullet"/>
+        <w:numPr>
+          <w:ilvl w:val="0"/>
+          <w:numId w:val="0"/>
+        </w:numPr>
+        <w:ind w:left="360"/>
+      </w:pPr>
+      <w:proofErr w:type="spellStart"/>
+      <w:r>
+        <w:t>localStrategy</w:t>
+      </w:r>
+      <w:proofErr w:type="spellEnd"/>
+      <w:r>
+        <w:t xml:space="preserve"> = require("passport-local"),</w:t>
+      </w:r>
+    </w:p>
+    <w:p>
+      <w:pPr>
+        <w:pStyle w:val="ListBullet"/>
+        <w:numPr>
+          <w:ilvl w:val="0"/>
+          <w:numId w:val="0"/>
+        </w:numPr>
+        <w:ind w:left="360"/>
+      </w:pPr>
+      <w:proofErr w:type="spellStart"/>
+      <w:r>
+        <w:t>passportLocalMongoose</w:t>
+      </w:r>
+      <w:proofErr w:type="spellEnd"/>
+      <w:r>
+        <w:t xml:space="preserve"> = require("passport-local-mongoose");</w:t>
+      </w:r>
+    </w:p>
+    <w:p>
+      <w:pPr>
+        <w:pStyle w:val="ListBullet"/>
+        <w:numPr>
+          <w:ilvl w:val="0"/>
+          <w:numId w:val="0"/>
+        </w:numPr>
+        <w:ind w:firstLine="360"/>
+      </w:pPr>
+    </w:p>
+    <w:p>
+      <w:pPr>
+        <w:pStyle w:val="ListBullet"/>
+        <w:numPr>
+          <w:ilvl w:val="0"/>
+          <w:numId w:val="0"/>
+        </w:numPr>
+        <w:ind w:firstLine="360"/>
+      </w:pPr>
+      <w:r>
+        <w:t>//put your schema here</w:t>
+      </w:r>
+      <w:r>
+        <w:tab/>
+      </w:r>
+      <w:r>
+        <w:tab/>
+      </w:r>
+      <w:r>
+        <w:tab/>
+      </w:r>
+      <w:r>
+        <w:tab/>
+      </w:r>
+    </w:p>
+    <w:p>
+      <w:pPr>
+        <w:pStyle w:val="ListBullet"/>
+        <w:numPr>
+          <w:ilvl w:val="0"/>
+          <w:numId w:val="0"/>
+        </w:numPr>
+        <w:ind w:left="360"/>
+      </w:pPr>
+      <w:r>
+        <w:t xml:space="preserve">var </w:t>
+      </w:r>
+      <w:proofErr w:type="spellStart"/>
+      <w:r>
+        <w:t>userSchema</w:t>
+      </w:r>
+      <w:proofErr w:type="spellEnd"/>
+      <w:r>
+        <w:t xml:space="preserve"> = new </w:t>
+      </w:r>
+      <w:proofErr w:type="spellStart"/>
+      <w:proofErr w:type="gramStart"/>
+      <w:r>
+        <w:t>mongoose.Schema</w:t>
+      </w:r>
+      <w:proofErr w:type="spellEnd"/>
+      <w:proofErr w:type="gramEnd"/>
+      <w:r>
+        <w:t>({</w:t>
+      </w:r>
+    </w:p>
+    <w:p>
+      <w:pPr>
+        <w:pStyle w:val="ListBullet"/>
+        <w:numPr>
+          <w:ilvl w:val="0"/>
+          <w:numId w:val="0"/>
+        </w:numPr>
+        <w:ind w:left="360" w:firstLine="360"/>
+      </w:pPr>
+      <w:proofErr w:type="gramStart"/>
+      <w:r>
+        <w:t>username :</w:t>
+      </w:r>
+      <w:proofErr w:type="gramEnd"/>
+      <w:r>
+        <w:t xml:space="preserve"> String,</w:t>
+      </w:r>
+    </w:p>
+    <w:p>
+      <w:pPr>
+        <w:pStyle w:val="ListBullet"/>
+        <w:numPr>
+          <w:ilvl w:val="0"/>
+          <w:numId w:val="0"/>
+        </w:numPr>
+        <w:ind w:left="360" w:firstLine="360"/>
+      </w:pPr>
+      <w:proofErr w:type="gramStart"/>
+      <w:r>
+        <w:t>password :</w:t>
+      </w:r>
+      <w:proofErr w:type="gramEnd"/>
+      <w:r>
+        <w:t xml:space="preserve"> String</w:t>
+      </w:r>
+    </w:p>
+    <w:p>
+      <w:pPr>
+        <w:pStyle w:val="ListBullet"/>
+        <w:numPr>
+          <w:ilvl w:val="0"/>
+          <w:numId w:val="0"/>
+        </w:numPr>
+        <w:ind w:left="360"/>
+      </w:pPr>
+      <w:r>
+        <w:t>})</w:t>
+      </w:r>
+    </w:p>
+    <w:p>
+      <w:pPr>
+        <w:pStyle w:val="ListBullet"/>
+        <w:numPr>
+          <w:ilvl w:val="0"/>
+          <w:numId w:val="0"/>
+        </w:numPr>
+        <w:ind w:left="360"/>
+      </w:pPr>
+      <w:proofErr w:type="spellStart"/>
+      <w:r>
+        <w:t>userSchema.plugin</w:t>
+      </w:r>
+      <w:proofErr w:type="spellEnd"/>
+      <w:r>
+        <w:t>(</w:t>
+      </w:r>
+      <w:proofErr w:type="spellStart"/>
+      <w:r>
+        <w:t>passportLocalMongoose</w:t>
+      </w:r>
+      <w:proofErr w:type="spellEnd"/>
+      <w:r>
+        <w:t>);</w:t>
+      </w:r>
+    </w:p>
+    <w:p>
+      <w:pPr>
+        <w:pStyle w:val="ListBullet"/>
+        <w:numPr>
+          <w:ilvl w:val="0"/>
+          <w:numId w:val="0"/>
+        </w:numPr>
+        <w:ind w:left="360"/>
+      </w:pPr>
+      <w:r>
+        <w:t xml:space="preserve">var User = </w:t>
+      </w:r>
+      <w:proofErr w:type="spellStart"/>
+      <w:proofErr w:type="gramStart"/>
+      <w:r>
+        <w:t>mongoose.model</w:t>
+      </w:r>
+      <w:proofErr w:type="spellEnd"/>
+      <w:proofErr w:type="gramEnd"/>
+      <w:r>
+        <w:t>("User",</w:t>
+      </w:r>
+      <w:proofErr w:type="spellStart"/>
+      <w:r>
+        <w:t>userSchema</w:t>
+      </w:r>
+      <w:proofErr w:type="spellEnd"/>
+      <w:r>
+        <w:t>);</w:t>
+      </w:r>
+    </w:p>
+    <w:p>
+      <w:pPr>
+        <w:pStyle w:val="ListBullet"/>
+        <w:numPr>
+          <w:ilvl w:val="0"/>
+          <w:numId w:val="0"/>
+        </w:numPr>
+        <w:ind w:left="360" w:firstLine="360"/>
+      </w:pPr>
+      <w:proofErr w:type="spellStart"/>
+      <w:r>
+        <w:t>app.use</w:t>
+      </w:r>
+      <w:proofErr w:type="spellEnd"/>
+      <w:r>
+        <w:t>(require("express-session</w:t>
+      </w:r>
+      <w:proofErr w:type="gramStart"/>
+      <w:r>
+        <w:t>")(</w:t>
+      </w:r>
+      <w:proofErr w:type="gramEnd"/>
+      <w:r>
+        <w:t>{</w:t>
+      </w:r>
+    </w:p>
+    <w:p>
+      <w:pPr>
+        <w:pStyle w:val="ListBullet"/>
+        <w:numPr>
+          <w:ilvl w:val="0"/>
+          <w:numId w:val="0"/>
+        </w:numPr>
+        <w:ind w:left="720" w:firstLine="720"/>
+      </w:pPr>
+      <w:proofErr w:type="gramStart"/>
+      <w:r>
+        <w:t>secret :</w:t>
+      </w:r>
+      <w:proofErr w:type="gramEnd"/>
+      <w:r>
+        <w:t xml:space="preserve"> "idk",</w:t>
+      </w:r>
+    </w:p>
+    <w:p>
+      <w:pPr>
+        <w:pStyle w:val="ListBullet"/>
+        <w:numPr>
+          <w:ilvl w:val="0"/>
+          <w:numId w:val="0"/>
+        </w:numPr>
+        <w:ind w:left="1080" w:firstLine="360"/>
+      </w:pPr>
+      <w:proofErr w:type="gramStart"/>
+      <w:r>
+        <w:t>resave :</w:t>
+      </w:r>
+      <w:proofErr w:type="gramEnd"/>
+      <w:r>
+        <w:t xml:space="preserve"> false,</w:t>
+      </w:r>
+    </w:p>
+    <w:p>
+      <w:pPr>
+        <w:pStyle w:val="ListBullet"/>
+        <w:numPr>
+          <w:ilvl w:val="0"/>
+          <w:numId w:val="0"/>
+        </w:numPr>
+        <w:ind w:left="720"/>
+      </w:pPr>
+      <w:r>
+        <w:t xml:space="preserve"> </w:t>
+      </w:r>
+      <w:r>
+        <w:tab/>
+      </w:r>
+      <w:proofErr w:type="spellStart"/>
+      <w:proofErr w:type="gramStart"/>
+      <w:r>
+        <w:t>saveUninitialized</w:t>
+      </w:r>
+      <w:proofErr w:type="spellEnd"/>
+      <w:r>
+        <w:t xml:space="preserve"> :</w:t>
+      </w:r>
+      <w:proofErr w:type="gramEnd"/>
+      <w:r>
+        <w:t xml:space="preserve"> false</w:t>
+      </w:r>
+    </w:p>
+    <w:p>
+      <w:pPr>
+        <w:pStyle w:val="ListBullet"/>
+        <w:numPr>
+          <w:ilvl w:val="0"/>
+          <w:numId w:val="0"/>
+        </w:numPr>
+        <w:ind w:left="720"/>
+      </w:pPr>
+      <w:r>
+        <w:t>}));</w:t>
+      </w:r>
+    </w:p>
+    <w:p>
+      <w:pPr>
+        <w:pStyle w:val="ListBullet"/>
+        <w:numPr>
+          <w:ilvl w:val="0"/>
+          <w:numId w:val="0"/>
+        </w:numPr>
+        <w:ind w:left="720"/>
+      </w:pPr>
+      <w:proofErr w:type="spellStart"/>
+      <w:r>
+        <w:t>app.use</w:t>
+      </w:r>
+      <w:proofErr w:type="spellEnd"/>
+      <w:r>
+        <w:t>(</w:t>
+      </w:r>
+      <w:proofErr w:type="spellStart"/>
+      <w:proofErr w:type="gramStart"/>
+      <w:r>
+        <w:t>passport.initialize</w:t>
+      </w:r>
+      <w:proofErr w:type="spellEnd"/>
+      <w:proofErr w:type="gramEnd"/>
+      <w:r>
+        <w:t>());</w:t>
+      </w:r>
+    </w:p>
+    <w:p>
+      <w:pPr>
+        <w:pStyle w:val="ListBullet"/>
+        <w:numPr>
+          <w:ilvl w:val="0"/>
+          <w:numId w:val="0"/>
+        </w:numPr>
+        <w:ind w:left="720"/>
+      </w:pPr>
+      <w:proofErr w:type="spellStart"/>
+      <w:r>
+        <w:t>app.use</w:t>
+      </w:r>
+      <w:proofErr w:type="spellEnd"/>
+      <w:r>
+        <w:t>(</w:t>
+      </w:r>
+      <w:proofErr w:type="spellStart"/>
+      <w:proofErr w:type="gramStart"/>
+      <w:r>
+        <w:t>passport.session</w:t>
+      </w:r>
+      <w:proofErr w:type="spellEnd"/>
+      <w:proofErr w:type="gramEnd"/>
+      <w:r>
+        <w:t>());</w:t>
+      </w:r>
+    </w:p>
+    <w:p>
+      <w:pPr>
+        <w:pStyle w:val="ListBullet"/>
+        <w:numPr>
+          <w:ilvl w:val="0"/>
+          <w:numId w:val="0"/>
+        </w:numPr>
+        <w:ind w:left="720"/>
+      </w:pPr>
+      <w:proofErr w:type="spellStart"/>
+      <w:proofErr w:type="gramStart"/>
+      <w:r>
+        <w:t>passport</w:t>
+      </w:r>
+      <w:r>
+        <w:t>.use</w:t>
+      </w:r>
+      <w:proofErr w:type="spellEnd"/>
+      <w:r>
+        <w:t>(</w:t>
+      </w:r>
+      <w:proofErr w:type="gramEnd"/>
+      <w:r>
+        <w:t xml:space="preserve">new </w:t>
+      </w:r>
+      <w:proofErr w:type="spellStart"/>
+      <w:r>
+        <w:t>localStrategy</w:t>
+      </w:r>
+      <w:proofErr w:type="spellEnd"/>
+      <w:r>
+        <w:t>(</w:t>
+      </w:r>
+      <w:proofErr w:type="spellStart"/>
+      <w:r>
+        <w:t>User.authenticate</w:t>
+      </w:r>
+      <w:proofErr w:type="spellEnd"/>
+      <w:r>
+        <w:t>()));</w:t>
+      </w:r>
+    </w:p>
+    <w:p>
+      <w:pPr>
+        <w:pStyle w:val="ListBullet"/>
+        <w:numPr>
+          <w:ilvl w:val="0"/>
+          <w:numId w:val="0"/>
+        </w:numPr>
+        <w:ind w:left="360" w:firstLine="360"/>
+      </w:pPr>
+      <w:proofErr w:type="spellStart"/>
+      <w:proofErr w:type="gramStart"/>
+      <w:r>
+        <w:t>passport.serializeUser</w:t>
+      </w:r>
+      <w:proofErr w:type="spellEnd"/>
+      <w:proofErr w:type="gramEnd"/>
+      <w:r>
+        <w:t>(</w:t>
+      </w:r>
+      <w:proofErr w:type="spellStart"/>
+      <w:r>
+        <w:t>User.serializeUser</w:t>
+      </w:r>
+      <w:proofErr w:type="spellEnd"/>
+      <w:r>
+        <w:t>());</w:t>
+      </w:r>
+    </w:p>
+    <w:p>
+      <w:pPr>
+        <w:pStyle w:val="ListBullet"/>
+        <w:numPr>
+          <w:ilvl w:val="0"/>
+          <w:numId w:val="0"/>
+        </w:numPr>
+        <w:ind w:left="360" w:firstLine="360"/>
+      </w:pPr>
+      <w:proofErr w:type="spellStart"/>
+      <w:proofErr w:type="gramStart"/>
+      <w:r>
+        <w:t>passport.deserializeUser</w:t>
+      </w:r>
+      <w:proofErr w:type="spellEnd"/>
+      <w:proofErr w:type="gramEnd"/>
+      <w:r>
+        <w:t>(</w:t>
+      </w:r>
+      <w:proofErr w:type="spellStart"/>
+      <w:r>
+        <w:t>User.deserializeUser</w:t>
+      </w:r>
+      <w:proofErr w:type="spellEnd"/>
+      <w:r>
+        <w:t>());</w:t>
+      </w:r>
+    </w:p>
+    <w:p>
+      <w:pPr>
+        <w:pStyle w:val="ListBullet"/>
+        <w:numPr>
+          <w:ilvl w:val="0"/>
+          <w:numId w:val="0"/>
+        </w:numPr>
+        <w:ind w:left="360" w:hanging="360"/>
+      </w:pPr>
+    </w:p>
+    <w:p>
+      <w:pPr>
+        <w:pStyle w:val="ListBullet"/>
+        <w:numPr>
+          <w:ilvl w:val="0"/>
+          <w:numId w:val="0"/>
+        </w:numPr>
+        <w:ind w:left="360" w:hanging="360"/>
+      </w:pPr>
+      <w:r>
+        <w:tab/>
+        <w:t>==================================================================================</w:t>
+      </w:r>
+    </w:p>
+    <w:p>
+      <w:pPr>
+        <w:pStyle w:val="ListBullet"/>
+        <w:numPr>
+          <w:ilvl w:val="0"/>
+          <w:numId w:val="0"/>
+        </w:numPr>
+        <w:ind w:left="360" w:hanging="360"/>
+      </w:pPr>
+    </w:p>
+    <w:p>
+      <w:pPr>
+        <w:pStyle w:val="ListBullet"/>
+      </w:pPr>
+      <w:r>
+        <w:t>“</w:t>
+      </w:r>
+      <w:proofErr w:type="spellStart"/>
+      <w:r>
+        <w:t>User.register</w:t>
+      </w:r>
+      <w:proofErr w:type="spellEnd"/>
+      <w:r>
+        <w:t>(new User {</w:t>
+      </w:r>
+      <w:proofErr w:type="gramStart"/>
+      <w:r>
+        <w:t>username :</w:t>
+      </w:r>
+      <w:proofErr w:type="gramEnd"/>
+      <w:r>
+        <w:t xml:space="preserve"> </w:t>
+      </w:r>
+      <w:proofErr w:type="spellStart"/>
+      <w:r>
+        <w:t>req.body.username</w:t>
+      </w:r>
+      <w:proofErr w:type="spellEnd"/>
+      <w:r>
+        <w:t xml:space="preserve">}, </w:t>
+      </w:r>
+      <w:proofErr w:type="spellStart"/>
+      <w:r>
+        <w:t>req.body.password</w:t>
+      </w:r>
+      <w:proofErr w:type="spellEnd"/>
+      <w:r>
+        <w:t>, function(</w:t>
+      </w:r>
+      <w:proofErr w:type="spellStart"/>
+      <w:r>
+        <w:t>req,res</w:t>
+      </w:r>
+      <w:proofErr w:type="spellEnd"/>
+      <w:r>
+        <w:t xml:space="preserve">){})” . here the register method on the </w:t>
+      </w:r>
+      <w:r>
+        <w:t>collection “User” is taking 3 parameters. The 1</w:t>
+      </w:r>
+      <w:r>
+        <w:rPr>
+          <w:vertAlign w:val="superscript"/>
+        </w:rPr>
+        <w:t>st</w:t>
+      </w:r>
+      <w:r>
+        <w:t xml:space="preserve"> parameter is the user object that we </w:t>
+      </w:r>
+      <w:proofErr w:type="spellStart"/>
+      <w:r>
+        <w:t>wanna</w:t>
+      </w:r>
+      <w:proofErr w:type="spellEnd"/>
+      <w:r>
+        <w:t xml:space="preserve"> create, 2</w:t>
+      </w:r>
+      <w:r>
+        <w:rPr>
+          <w:vertAlign w:val="superscript"/>
+        </w:rPr>
+        <w:t>nd</w:t>
+      </w:r>
+      <w:r>
+        <w:t xml:space="preserve"> is password which would be hashed by the register method, 3</w:t>
+      </w:r>
+      <w:r>
+        <w:rPr>
+          <w:vertAlign w:val="superscript"/>
+        </w:rPr>
+        <w:t>rd</w:t>
+      </w:r>
+      <w:r>
+        <w:t xml:space="preserve"> is the call back function.</w:t>
+      </w:r>
+      <w:r>
+        <w:t xml:space="preserve"> </w:t>
+      </w:r>
+      <w:proofErr w:type="gramStart"/>
+      <w:r>
+        <w:t>So</w:t>
+      </w:r>
+      <w:proofErr w:type="gramEnd"/>
+      <w:r>
+        <w:t xml:space="preserve"> this will create a user with the specified username and the hashed password and another property called “salt” which help to </w:t>
+      </w:r>
+      <w:proofErr w:type="spellStart"/>
+      <w:r>
+        <w:t>unhash</w:t>
+      </w:r>
+      <w:proofErr w:type="spellEnd"/>
+      <w:r>
+        <w:t xml:space="preserve"> the hashed password. </w:t>
+      </w:r>
+    </w:p>
+    <w:p>
+      <w:pPr>
+        <w:pStyle w:val="ListBullet"/>
+        <w:numPr>
+          <w:ilvl w:val="0"/>
+          <w:numId w:val="0"/>
+        </w:numPr>
+        <w:ind w:left="360"/>
+      </w:pPr>
+    </w:p>
+    <w:p>
+      <w:pPr>
+        <w:pStyle w:val="ListBullet"/>
+      </w:pPr>
+      <w:r>
+        <w:t>Whatever we put in “</w:t>
+      </w:r>
+      <w:proofErr w:type="spellStart"/>
+      <w:proofErr w:type="gramStart"/>
+      <w:r>
+        <w:t>res.locals</w:t>
+      </w:r>
+      <w:proofErr w:type="spellEnd"/>
+      <w:proofErr w:type="gramEnd"/>
+      <w:r>
+        <w:t xml:space="preserve">” is </w:t>
+      </w:r>
+      <w:proofErr w:type="spellStart"/>
+      <w:r>
+        <w:t>whats</w:t>
+      </w:r>
+      <w:proofErr w:type="spellEnd"/>
+      <w:r>
+        <w:t xml:space="preserve"> available inside of our template. The following is the way to pass “user” as a parameter to all the templates without explicitly mentioning this in the parameters of every render.</w:t>
+      </w:r>
+      <w:bookmarkStart w:id="2" w:name="_GoBack"/>
+      <w:bookmarkEnd w:id="2"/>
+    </w:p>
+    <w:p>
+      <w:pPr>
+        <w:pStyle w:val="ListBullet"/>
+        <w:numPr>
+          <w:ilvl w:val="0"/>
+          <w:numId w:val="0"/>
+        </w:numPr>
+        <w:ind w:left="360"/>
+      </w:pPr>
+      <w:proofErr w:type="spellStart"/>
+      <w:r>
+        <w:t>app.use</w:t>
+      </w:r>
+      <w:proofErr w:type="spellEnd"/>
+      <w:r>
+        <w:t>((</w:t>
+      </w:r>
+      <w:proofErr w:type="spellStart"/>
+      <w:proofErr w:type="gramStart"/>
+      <w:r>
+        <w:t>req,res</w:t>
+      </w:r>
+      <w:proofErr w:type="gramEnd"/>
+      <w:r>
+        <w:t>,next</w:t>
+      </w:r>
+      <w:proofErr w:type="spellEnd"/>
+      <w:r>
+        <w:t>)=&gt;{</w:t>
+      </w:r>
+    </w:p>
+    <w:p>
+      <w:pPr>
+        <w:pStyle w:val="ListBullet"/>
+        <w:numPr>
+          <w:ilvl w:val="0"/>
+          <w:numId w:val="0"/>
+        </w:numPr>
+        <w:ind w:left="360"/>
+      </w:pPr>
+      <w:r>
+        <w:t xml:space="preserve">    </w:t>
+      </w:r>
+      <w:proofErr w:type="spellStart"/>
+      <w:proofErr w:type="gramStart"/>
+      <w:r>
+        <w:t>res.locals</w:t>
+      </w:r>
+      <w:proofErr w:type="gramEnd"/>
+      <w:r>
+        <w:t>.user</w:t>
+      </w:r>
+      <w:proofErr w:type="spellEnd"/>
+      <w:r>
+        <w:t xml:space="preserve"> = </w:t>
+      </w:r>
+      <w:proofErr w:type="spellStart"/>
+      <w:r>
+        <w:t>req.user</w:t>
+      </w:r>
+      <w:proofErr w:type="spellEnd"/>
+      <w:r>
+        <w:t>;</w:t>
+      </w:r>
+    </w:p>
+    <w:p>
+      <w:pPr>
+        <w:pStyle w:val="ListBullet"/>
+        <w:numPr>
+          <w:ilvl w:val="0"/>
+          <w:numId w:val="0"/>
+        </w:numPr>
+        <w:ind w:left="360"/>
+      </w:pPr>
+      <w:r>
+        <w:t xml:space="preserve">    </w:t>
+      </w:r>
+      <w:proofErr w:type="gramStart"/>
+      <w:r>
+        <w:t>next(</w:t>
+      </w:r>
+      <w:proofErr w:type="gramEnd"/>
+      <w:r>
+        <w:t>);</w:t>
+      </w:r>
+    </w:p>
+    <w:p>
+      <w:pPr>
+        <w:pStyle w:val="ListBullet"/>
+        <w:numPr>
+          <w:ilvl w:val="0"/>
+          <w:numId w:val="0"/>
+        </w:numPr>
+        <w:ind w:left="360"/>
+      </w:pPr>
+      <w:r>
+        <w:t>})</w:t>
+      </w:r>
+    </w:p>
+    <w:p>
+      <w:pPr>
+        <w:pStyle w:val="ListBullet"/>
+        <w:numPr>
+          <w:ilvl w:val="0"/>
+          <w:numId w:val="0"/>
+        </w:numPr>
+        <w:ind w:left="360" w:hanging="360"/>
+      </w:pPr>
+    </w:p>
+    <w:p>
+      <w:pPr>
+        <w:pStyle w:val="ListBullet"/>
+        <w:numPr>
+          <w:ilvl w:val="0"/>
+          <w:numId w:val="0"/>
+        </w:numPr>
+        <w:ind w:left="360" w:hanging="360"/>
+      </w:pPr>
+    </w:p>
+    <w:p>
+      <w:pPr>
+        <w:pStyle w:val="ListBullet"/>
+        <w:numPr>
+          <w:ilvl w:val="0"/>
+          <w:numId w:val="0"/>
+        </w:numPr>
+        <w:ind w:left="360" w:hanging="360"/>
+      </w:pPr>
+    </w:p>
+    <w:p>
+      <w:pPr>
+        <w:pStyle w:val="ListBullet"/>
+        <w:numPr>
+          <w:ilvl w:val="0"/>
+          <w:numId w:val="0"/>
+        </w:numPr>
+        <w:ind w:left="360" w:hanging="360"/>
+      </w:pPr>
+    </w:p>
+    <w:p>
+      <w:pPr>
+        <w:pStyle w:val="ListBullet"/>
+        <w:numPr>
+          <w:ilvl w:val="0"/>
+          <w:numId w:val="0"/>
+        </w:numPr>
+        <w:ind w:left="360" w:hanging="360"/>
+      </w:pPr>
+    </w:p>
+    <w:p>
+      <w:pPr>
+        <w:pStyle w:val="ListBullet"/>
+        <w:numPr>
+          <w:ilvl w:val="0"/>
+          <w:numId w:val="0"/>
+        </w:numPr>
+        <w:ind w:left="360" w:hanging="360"/>
+      </w:pPr>
+    </w:p>
+    <w:p>
+      <w:pPr>
+        <w:pStyle w:val="ListBullet"/>
+      </w:pPr>
+      <w:r>
+        <w:rPr>
+          <w:b/>
+        </w:rPr>
+        <w:t>NPM Packages:</w:t>
+      </w:r>
+    </w:p>
+    <w:p>
+      <w:pPr>
+        <w:pStyle w:val="ListBullet"/>
+        <w:numPr>
+          <w:ilvl w:val="0"/>
+          <w:numId w:val="12"/>
+        </w:numPr>
+      </w:pPr>
+      <w:r>
+        <w:t>“</w:t>
+      </w:r>
+      <w:proofErr w:type="spellStart"/>
+      <w:r>
+        <w:t>ejs</w:t>
+      </w:r>
+      <w:proofErr w:type="spellEnd"/>
+      <w:r>
+        <w:t>”</w:t>
+      </w:r>
+    </w:p>
+    <w:p>
+      <w:pPr>
+        <w:pStyle w:val="ListBullet"/>
+        <w:numPr>
+          <w:ilvl w:val="0"/>
+          <w:numId w:val="12"/>
+        </w:numPr>
+      </w:pPr>
+      <w:r>
+        <w:t>“</w:t>
+      </w:r>
+      <w:r>
+        <w:t>request</w:t>
+      </w:r>
+      <w:r>
+        <w:t>”</w:t>
+      </w:r>
+    </w:p>
+    <w:p>
+      <w:pPr>
+        <w:pStyle w:val="ListBullet"/>
+        <w:numPr>
+          <w:ilvl w:val="0"/>
+          <w:numId w:val="12"/>
+        </w:numPr>
+      </w:pPr>
+      <w:r>
+        <w:t>“</w:t>
+      </w:r>
+      <w:proofErr w:type="spellStart"/>
+      <w:r>
+        <w:t>nodemon</w:t>
+      </w:r>
+      <w:proofErr w:type="spellEnd"/>
+      <w:r>
+        <w:t>”</w:t>
+      </w:r>
+    </w:p>
+    <w:p>
+      <w:pPr>
+        <w:pStyle w:val="ListBullet"/>
+        <w:numPr>
+          <w:ilvl w:val="0"/>
+          <w:numId w:val="12"/>
+        </w:numPr>
+      </w:pPr>
+      <w:r>
+        <w:t>“express”</w:t>
+      </w:r>
+    </w:p>
+    <w:p>
+      <w:pPr>
+        <w:pStyle w:val="ListBullet"/>
+        <w:numPr>
+          <w:ilvl w:val="0"/>
+          <w:numId w:val="12"/>
+        </w:numPr>
+      </w:pPr>
+      <w:r>
+        <w:t>“express-session”</w:t>
+      </w:r>
+    </w:p>
+    <w:p>
+      <w:pPr>
+        <w:pStyle w:val="ListBullet"/>
+        <w:numPr>
+          <w:ilvl w:val="0"/>
+          <w:numId w:val="12"/>
+        </w:numPr>
+      </w:pPr>
+      <w:r>
+        <w:t>“</w:t>
+      </w:r>
+      <w:r>
+        <w:t>express-sanitizer”</w:t>
+      </w:r>
+    </w:p>
+    <w:p>
+      <w:pPr>
+        <w:pStyle w:val="ListBullet"/>
+        <w:numPr>
+          <w:ilvl w:val="0"/>
+          <w:numId w:val="12"/>
+        </w:numPr>
+      </w:pPr>
+      <w:r>
+        <w:t>“method-override”</w:t>
+      </w:r>
+    </w:p>
+    <w:p>
+      <w:pPr>
+        <w:pStyle w:val="ListBullet"/>
+        <w:numPr>
+          <w:ilvl w:val="0"/>
+          <w:numId w:val="12"/>
+        </w:numPr>
+      </w:pPr>
+      <w:r>
+        <w:t>“body-parser”</w:t>
+      </w:r>
+    </w:p>
+    <w:p>
+      <w:pPr>
+        <w:pStyle w:val="ListBullet"/>
+        <w:numPr>
+          <w:ilvl w:val="0"/>
+          <w:numId w:val="12"/>
+        </w:numPr>
+      </w:pPr>
+      <w:r>
+        <w:t>“mongoose”</w:t>
+      </w:r>
+    </w:p>
+    <w:p>
+      <w:pPr>
+        <w:pStyle w:val="ListBullet"/>
+        <w:numPr>
+          <w:ilvl w:val="0"/>
+          <w:numId w:val="12"/>
+        </w:numPr>
+      </w:pPr>
+      <w:r>
+        <w:t>“passport”</w:t>
+      </w:r>
+    </w:p>
+    <w:p>
+      <w:pPr>
+        <w:pStyle w:val="ListBullet"/>
+        <w:numPr>
+          <w:ilvl w:val="0"/>
+          <w:numId w:val="12"/>
+        </w:numPr>
+      </w:pPr>
+      <w:r>
+        <w:t>“passport-local”</w:t>
+      </w:r>
+    </w:p>
+    <w:p>
+      <w:pPr>
+        <w:pStyle w:val="ListBullet"/>
+        <w:numPr>
+          <w:ilvl w:val="0"/>
+          <w:numId w:val="12"/>
+        </w:numPr>
+      </w:pPr>
+      <w:r>
+        <w:t>“passport-local-mongoose”</w:t>
+      </w:r>
+    </w:p>
+    <w:p>
+      <w:pPr>
+        <w:pStyle w:val="ListBullet"/>
+        <w:numPr>
+          <w:ilvl w:val="0"/>
+          <w:numId w:val="0"/>
+        </w:numPr>
+        <w:ind w:left="360" w:hanging="360"/>
+      </w:pPr>
+    </w:p>
+    <w:p>
+      <w:pPr>
+        <w:pStyle w:val="ListBullet"/>
+        <w:numPr>
+          <w:ilvl w:val="0"/>
+          <w:numId w:val="0"/>
+        </w:numPr>
+        <w:ind w:left="360" w:hanging="360"/>
+      </w:pPr>
+    </w:p>
+    <w:p>
+      <w:pPr>
+        <w:pStyle w:val="ListBullet"/>
+      </w:pPr>
+      <w:r>
+        <w:t>MongoDB</w:t>
+      </w:r>
+      <w:r>
+        <w:t xml:space="preserve"> </w:t>
+      </w:r>
+      <w:r>
+        <w:t>C</w:t>
+      </w:r>
+      <w:r>
+        <w:t>ommands:</w:t>
       </w:r>
     </w:p>
     <w:p>
@@ -9946,75 +11033,32 @@
         </w:tabs>
         <w:ind w:left="720"/>
       </w:pPr>
-      <w:r>
-        <w:t xml:space="preserve">“insert”: you can insert in to a collection in the current </w:t>
-      </w:r>
-      <w:proofErr w:type="spellStart"/>
-      <w:r>
-        <w:t>db</w:t>
-      </w:r>
-      <w:proofErr w:type="spellEnd"/>
-      <w:r>
-        <w:t xml:space="preserve"> by using insert. E.g. </w:t>
-      </w:r>
-      <w:r>
-        <w:t>“</w:t>
-      </w:r>
-      <w:proofErr w:type="spellStart"/>
-      <w:proofErr w:type="gramStart"/>
-      <w:r>
-        <w:t>db.dogs</w:t>
-      </w:r>
-      <w:proofErr w:type="gramEnd"/>
-      <w:r>
-        <w:t>.insert</w:t>
-      </w:r>
-      <w:proofErr w:type="spellEnd"/>
-      <w:r>
-        <w:t>({</w:t>
-      </w:r>
-      <w:r>
-        <w:t>name:”rusty”,age:”3”</w:t>
-      </w:r>
-      <w:r>
-        <w:t>})</w:t>
-      </w:r>
-      <w:r>
-        <w:t xml:space="preserve">”, where </w:t>
-      </w:r>
-      <w:proofErr w:type="spellStart"/>
-      <w:r>
-        <w:t>db</w:t>
-      </w:r>
-      <w:proofErr w:type="spellEnd"/>
-      <w:r>
-        <w:t xml:space="preserve"> is the current database we are using, dogs is the collection and we are inserting in that collection a dog with name rusty and age 3.</w:t>
-      </w:r>
-      <w:r>
-        <w:t xml:space="preserve"> Mongo also automatically assign an </w:t>
-      </w:r>
-      <w:r>
-        <w:t>“</w:t>
-      </w:r>
-      <w:proofErr w:type="spellStart"/>
-      <w:r>
-        <w:t>O</w:t>
-      </w:r>
-      <w:r>
-        <w:t>bject</w:t>
-      </w:r>
-      <w:r>
-        <w:t>I</w:t>
-      </w:r>
-      <w:r>
-        <w:t>d</w:t>
+      <w:proofErr w:type="gramStart"/>
+      <w:r>
+        <w:t>“./</w:t>
+      </w:r>
+      <w:proofErr w:type="spellStart"/>
+      <w:proofErr w:type="gramEnd"/>
+      <w:r>
+        <w:t>mongod</w:t>
       </w:r>
       <w:proofErr w:type="spellEnd"/>
       <w:r>
         <w:t>”</w:t>
       </w:r>
       <w:r>
-        <w:t xml:space="preserve"> for every object in the collection.</w:t>
+        <w:t xml:space="preserve">: </w:t>
+      </w:r>
+      <w:r>
+        <w:t xml:space="preserve">starts the mongo demon. We </w:t>
+      </w:r>
+      <w:proofErr w:type="gramStart"/>
+      <w:r>
+        <w:t>have to</w:t>
+      </w:r>
+      <w:proofErr w:type="gramEnd"/>
+      <w:r>
+        <w:t xml:space="preserve"> keep it running in order to use mongo.</w:t>
       </w:r>
     </w:p>
     <w:p>
@@ -10027,7 +11071,46 @@
         <w:ind w:left="720"/>
       </w:pPr>
       <w:r>
-        <w:t>“show collections” shows the collection that are in the current db.</w:t>
+        <w:t>“</w:t>
+      </w:r>
+      <w:r>
+        <w:t>mongo</w:t>
+      </w:r>
+      <w:r>
+        <w:t>”</w:t>
+      </w:r>
+      <w:r>
+        <w:t xml:space="preserve">: </w:t>
+      </w:r>
+      <w:proofErr w:type="gramStart"/>
+      <w:r>
+        <w:t>opens up</w:t>
+      </w:r>
+      <w:proofErr w:type="gramEnd"/>
+      <w:r>
+        <w:t xml:space="preserve"> the mongo shell. You can type mongo commands in there</w:t>
+      </w:r>
+      <w:r>
+        <w:t xml:space="preserve"> e.g. “help</w:t>
+      </w:r>
+      <w:proofErr w:type="gramStart"/>
+      <w:r>
+        <w:t>”</w:t>
+      </w:r>
+      <w:r>
+        <w:t xml:space="preserve"> ,</w:t>
+      </w:r>
+      <w:proofErr w:type="gramEnd"/>
+      <w:r>
+        <w:t xml:space="preserve"> “show </w:t>
+      </w:r>
+      <w:proofErr w:type="spellStart"/>
+      <w:r>
+        <w:t>dbs</w:t>
+      </w:r>
+      <w:proofErr w:type="spellEnd"/>
+      <w:r>
+        <w:t>”</w:t>
       </w:r>
     </w:p>
     <w:p>
@@ -10040,57 +11123,13 @@
         <w:ind w:left="720"/>
       </w:pPr>
       <w:r>
-        <w:t xml:space="preserve">“find” finds for a certain thing in the </w:t>
-      </w:r>
-      <w:proofErr w:type="spellStart"/>
-      <w:r>
-        <w:t>db</w:t>
-      </w:r>
-      <w:proofErr w:type="spellEnd"/>
-      <w:r>
-        <w:t xml:space="preserve"> e.g. “</w:t>
-      </w:r>
-      <w:proofErr w:type="spellStart"/>
-      <w:proofErr w:type="gramStart"/>
-      <w:r>
-        <w:t>db.dogs</w:t>
-      </w:r>
-      <w:proofErr w:type="gramEnd"/>
-      <w:r>
-        <w:t>.find</w:t>
-      </w:r>
-      <w:proofErr w:type="spellEnd"/>
-      <w:r>
-        <w:t>()” returns everything in the collection dogs. Also, “</w:t>
-      </w:r>
-      <w:proofErr w:type="spellStart"/>
-      <w:proofErr w:type="gramStart"/>
-      <w:r>
-        <w:t>db.dogs</w:t>
-      </w:r>
-      <w:proofErr w:type="gramEnd"/>
-      <w:r>
-        <w:t>.find</w:t>
-      </w:r>
-      <w:proofErr w:type="spellEnd"/>
-      <w:r>
-        <w:t>({</w:t>
-      </w:r>
-      <w:proofErr w:type="spellStart"/>
-      <w:r>
-        <w:t>breed:”Mutt</w:t>
-      </w:r>
-      <w:proofErr w:type="spellEnd"/>
-      <w:r>
-        <w:t xml:space="preserve">”})” </w:t>
-      </w:r>
-      <w:proofErr w:type="spellStart"/>
-      <w:r>
-        <w:t>retruns</w:t>
-      </w:r>
-      <w:proofErr w:type="spellEnd"/>
-      <w:r>
-        <w:t xml:space="preserve"> all the dogs in the dog collection which has breed “Mutt”.</w:t>
+        <w:t>“help”</w:t>
+      </w:r>
+      <w:r>
+        <w:t>:</w:t>
+      </w:r>
+      <w:r>
+        <w:t xml:space="preserve"> to get help with something.</w:t>
       </w:r>
     </w:p>
     <w:p>
@@ -10103,24 +11142,18 @@
         <w:ind w:left="720"/>
       </w:pPr>
       <w:r>
-        <w:t>“update” updates the value of an object in the collection. E.g. “</w:t>
-      </w:r>
-      <w:proofErr w:type="spellStart"/>
-      <w:r>
-        <w:t>db.dogs.update</w:t>
-      </w:r>
-      <w:proofErr w:type="spellEnd"/>
-      <w:r>
-        <w:t>({name: “rusty”}, {$set: {name : “Lulu”}})” would update the name of “rusty” in the dogs collection to “Lulu”</w:t>
-      </w:r>
-      <w:r>
-        <w:t xml:space="preserve"> while keeping the other attributes same,</w:t>
-      </w:r>
-      <w:r>
         <w:t xml:space="preserve"> </w:t>
       </w:r>
       <w:r>
-        <w:t>If “$set” is not used then every attribute of “rusty” would be removed and only one attribute remains i.e. name which would be “Lulu”.</w:t>
+        <w:t xml:space="preserve">“show </w:t>
+      </w:r>
+      <w:proofErr w:type="spellStart"/>
+      <w:r>
+        <w:t>dbs</w:t>
+      </w:r>
+      <w:proofErr w:type="spellEnd"/>
+      <w:r>
+        <w:t>”: list all the databases.</w:t>
       </w:r>
     </w:p>
     <w:p>
@@ -10133,20 +11166,39 @@
         <w:ind w:left="720"/>
       </w:pPr>
       <w:r>
-        <w:t>“remove” something from a collection. E.g. “</w:t>
-      </w:r>
-      <w:proofErr w:type="spellStart"/>
-      <w:proofErr w:type="gramStart"/>
-      <w:r>
-        <w:t>db.dogs</w:t>
-      </w:r>
-      <w:proofErr w:type="gramEnd"/>
-      <w:r>
-        <w:t>.remove</w:t>
-      </w:r>
-      <w:proofErr w:type="spellEnd"/>
-      <w:r>
-        <w:t xml:space="preserve">({name: “rusty”})” would remove all the dogs with name “rusty”. </w:t>
+        <w:t>“use</w:t>
+      </w:r>
+      <w:proofErr w:type="gramStart"/>
+      <w:r>
+        <w:t>” :</w:t>
+      </w:r>
+      <w:proofErr w:type="gramEnd"/>
+      <w:r>
+        <w:t xml:space="preserve"> create a </w:t>
+      </w:r>
+      <w:proofErr w:type="spellStart"/>
+      <w:r>
+        <w:t>db</w:t>
+      </w:r>
+      <w:proofErr w:type="spellEnd"/>
+      <w:r>
+        <w:t xml:space="preserve"> if doesn’t exist or if exists than switch to that db. E.g. “use </w:t>
+      </w:r>
+      <w:proofErr w:type="spellStart"/>
+      <w:r>
+        <w:t>newDB</w:t>
+      </w:r>
+      <w:proofErr w:type="spellEnd"/>
+      <w:r>
+        <w:t xml:space="preserve">” create </w:t>
+      </w:r>
+      <w:proofErr w:type="spellStart"/>
+      <w:r>
+        <w:t>newDB</w:t>
+      </w:r>
+      <w:proofErr w:type="spellEnd"/>
+      <w:r>
+        <w:t xml:space="preserve"> if it doesn’t exists.</w:t>
       </w:r>
     </w:p>
     <w:p>
@@ -10159,29 +11211,10 @@
         <w:ind w:left="720"/>
       </w:pPr>
       <w:r>
-        <w:t>“drop” drops the collection in the database e.g. “</w:t>
-      </w:r>
-      <w:proofErr w:type="spellStart"/>
-      <w:proofErr w:type="gramStart"/>
-      <w:r>
-        <w:t>db.</w:t>
-      </w:r>
-      <w:r>
-        <w:t>cats</w:t>
-      </w:r>
-      <w:proofErr w:type="gramEnd"/>
-      <w:r>
-        <w:t>.drop</w:t>
-      </w:r>
-      <w:proofErr w:type="spellEnd"/>
-      <w:r>
-        <w:t>()” will drop all the collection</w:t>
-      </w:r>
-      <w:r>
-        <w:t xml:space="preserve"> of cats</w:t>
-      </w:r>
-      <w:r>
-        <w:t xml:space="preserve"> of db.</w:t>
+        <w:t xml:space="preserve">“show collections” shows </w:t>
+      </w:r>
+      <w:r>
+        <w:t>all collection of the current DB.</w:t>
       </w:r>
     </w:p>
     <w:p>
@@ -10193,6 +11226,254 @@
         </w:tabs>
         <w:ind w:left="720"/>
       </w:pPr>
+      <w:r>
+        <w:lastRenderedPageBreak/>
+        <w:t xml:space="preserve">“insert”: you can insert in to a collection in the current </w:t>
+      </w:r>
+      <w:proofErr w:type="spellStart"/>
+      <w:r>
+        <w:t>db</w:t>
+      </w:r>
+      <w:proofErr w:type="spellEnd"/>
+      <w:r>
+        <w:t xml:space="preserve"> by using insert. E.g. </w:t>
+      </w:r>
+      <w:r>
+        <w:t>“</w:t>
+      </w:r>
+      <w:proofErr w:type="spellStart"/>
+      <w:proofErr w:type="gramStart"/>
+      <w:r>
+        <w:t>db.dogs</w:t>
+      </w:r>
+      <w:proofErr w:type="gramEnd"/>
+      <w:r>
+        <w:t>.insert</w:t>
+      </w:r>
+      <w:proofErr w:type="spellEnd"/>
+      <w:r>
+        <w:t>({</w:t>
+      </w:r>
+      <w:r>
+        <w:t>name:”rusty”,age:”3”</w:t>
+      </w:r>
+      <w:r>
+        <w:t>})</w:t>
+      </w:r>
+      <w:r>
+        <w:t xml:space="preserve">”, where </w:t>
+      </w:r>
+      <w:proofErr w:type="spellStart"/>
+      <w:r>
+        <w:t>db</w:t>
+      </w:r>
+      <w:proofErr w:type="spellEnd"/>
+      <w:r>
+        <w:t xml:space="preserve"> is the current database we are using, dogs is the collection and we are inserting in that collection a dog with name rusty and age 3.</w:t>
+      </w:r>
+      <w:r>
+        <w:t xml:space="preserve"> Mongo also automatically assign an </w:t>
+      </w:r>
+      <w:r>
+        <w:t>“</w:t>
+      </w:r>
+      <w:proofErr w:type="spellStart"/>
+      <w:r>
+        <w:t>O</w:t>
+      </w:r>
+      <w:r>
+        <w:t>bject</w:t>
+      </w:r>
+      <w:r>
+        <w:t>I</w:t>
+      </w:r>
+      <w:r>
+        <w:t>d</w:t>
+      </w:r>
+      <w:proofErr w:type="spellEnd"/>
+      <w:r>
+        <w:t>”</w:t>
+      </w:r>
+      <w:r>
+        <w:t xml:space="preserve"> for every object in the collection.</w:t>
+      </w:r>
+    </w:p>
+    <w:p>
+      <w:pPr>
+        <w:pStyle w:val="ListBullet"/>
+        <w:tabs>
+          <w:tab w:val="clear" w:pos="360"/>
+          <w:tab w:val="num" w:pos="720"/>
+        </w:tabs>
+        <w:ind w:left="720"/>
+      </w:pPr>
+      <w:r>
+        <w:t>“show collections” shows the collection that are in the current db.</w:t>
+      </w:r>
+    </w:p>
+    <w:p>
+      <w:pPr>
+        <w:pStyle w:val="ListBullet"/>
+        <w:tabs>
+          <w:tab w:val="clear" w:pos="360"/>
+          <w:tab w:val="num" w:pos="720"/>
+        </w:tabs>
+        <w:ind w:left="720"/>
+      </w:pPr>
+      <w:r>
+        <w:t xml:space="preserve">“find” finds for a certain thing in the </w:t>
+      </w:r>
+      <w:proofErr w:type="spellStart"/>
+      <w:r>
+        <w:t>db</w:t>
+      </w:r>
+      <w:proofErr w:type="spellEnd"/>
+      <w:r>
+        <w:t xml:space="preserve"> e.g. “</w:t>
+      </w:r>
+      <w:proofErr w:type="spellStart"/>
+      <w:proofErr w:type="gramStart"/>
+      <w:r>
+        <w:t>db.dogs</w:t>
+      </w:r>
+      <w:proofErr w:type="gramEnd"/>
+      <w:r>
+        <w:t>.find</w:t>
+      </w:r>
+      <w:proofErr w:type="spellEnd"/>
+      <w:r>
+        <w:t>()” returns everything in the collection dogs. Also, “</w:t>
+      </w:r>
+      <w:proofErr w:type="spellStart"/>
+      <w:proofErr w:type="gramStart"/>
+      <w:r>
+        <w:t>db.dogs</w:t>
+      </w:r>
+      <w:proofErr w:type="gramEnd"/>
+      <w:r>
+        <w:t>.find</w:t>
+      </w:r>
+      <w:proofErr w:type="spellEnd"/>
+      <w:r>
+        <w:t>({</w:t>
+      </w:r>
+      <w:proofErr w:type="spellStart"/>
+      <w:r>
+        <w:t>breed:”Mutt</w:t>
+      </w:r>
+      <w:proofErr w:type="spellEnd"/>
+      <w:r>
+        <w:t xml:space="preserve">”})” </w:t>
+      </w:r>
+      <w:proofErr w:type="spellStart"/>
+      <w:r>
+        <w:t>retruns</w:t>
+      </w:r>
+      <w:proofErr w:type="spellEnd"/>
+      <w:r>
+        <w:t xml:space="preserve"> all the dogs in the dog collection which has breed “Mutt”.</w:t>
+      </w:r>
+    </w:p>
+    <w:p>
+      <w:pPr>
+        <w:pStyle w:val="ListBullet"/>
+        <w:tabs>
+          <w:tab w:val="clear" w:pos="360"/>
+          <w:tab w:val="num" w:pos="720"/>
+        </w:tabs>
+        <w:ind w:left="720"/>
+      </w:pPr>
+      <w:r>
+        <w:t>“update” updates the value of an object in the collection. E.g. “</w:t>
+      </w:r>
+      <w:proofErr w:type="spellStart"/>
+      <w:r>
+        <w:t>db.dogs.update</w:t>
+      </w:r>
+      <w:proofErr w:type="spellEnd"/>
+      <w:r>
+        <w:t>({name: “rusty”}, {$set: {name : “Lulu”}})” would update the name of “rusty” in the dogs collection to “Lulu”</w:t>
+      </w:r>
+      <w:r>
+        <w:t xml:space="preserve"> while keeping the other attributes same,</w:t>
+      </w:r>
+      <w:r>
+        <w:t xml:space="preserve"> </w:t>
+      </w:r>
+      <w:r>
+        <w:t>If “$set” is not used then every attribute of “rusty” would be removed and only one attribute remains i.e. name which would be “Lulu”.</w:t>
+      </w:r>
+    </w:p>
+    <w:p>
+      <w:pPr>
+        <w:pStyle w:val="ListBullet"/>
+        <w:tabs>
+          <w:tab w:val="clear" w:pos="360"/>
+          <w:tab w:val="num" w:pos="720"/>
+        </w:tabs>
+        <w:ind w:left="720"/>
+      </w:pPr>
+      <w:r>
+        <w:t>“remove” something from a collection. E.g. “</w:t>
+      </w:r>
+      <w:proofErr w:type="spellStart"/>
+      <w:proofErr w:type="gramStart"/>
+      <w:r>
+        <w:t>db.dogs</w:t>
+      </w:r>
+      <w:proofErr w:type="gramEnd"/>
+      <w:r>
+        <w:t>.remove</w:t>
+      </w:r>
+      <w:proofErr w:type="spellEnd"/>
+      <w:r>
+        <w:t xml:space="preserve">({name: “rusty”})” would remove all the dogs with name “rusty”. </w:t>
+      </w:r>
+    </w:p>
+    <w:p>
+      <w:pPr>
+        <w:pStyle w:val="ListBullet"/>
+        <w:tabs>
+          <w:tab w:val="clear" w:pos="360"/>
+          <w:tab w:val="num" w:pos="720"/>
+        </w:tabs>
+        <w:ind w:left="720"/>
+      </w:pPr>
+      <w:r>
+        <w:t>“drop” drops the collection in the database e.g. “</w:t>
+      </w:r>
+      <w:proofErr w:type="spellStart"/>
+      <w:proofErr w:type="gramStart"/>
+      <w:r>
+        <w:t>db.</w:t>
+      </w:r>
+      <w:r>
+        <w:t>cats</w:t>
+      </w:r>
+      <w:proofErr w:type="gramEnd"/>
+      <w:r>
+        <w:t>.drop</w:t>
+      </w:r>
+      <w:proofErr w:type="spellEnd"/>
+      <w:r>
+        <w:t>()” will drop all the collection</w:t>
+      </w:r>
+      <w:r>
+        <w:t xml:space="preserve"> of cats</w:t>
+      </w:r>
+      <w:r>
+        <w:t xml:space="preserve"> of db.</w:t>
+      </w:r>
+    </w:p>
+    <w:p>
+      <w:pPr>
+        <w:pStyle w:val="ListBullet"/>
+        <w:tabs>
+          <w:tab w:val="clear" w:pos="360"/>
+          <w:tab w:val="num" w:pos="720"/>
+        </w:tabs>
+        <w:ind w:left="720"/>
+      </w:pPr>
     </w:p>
     <w:p>
       <w:pPr>
@@ -10211,14 +11492,8 @@
           <w:ilvl w:val="0"/>
           <w:numId w:val="10"/>
         </w:numPr>
-        <w:rPr>
-          <w:b/>
-        </w:rPr>
-      </w:pPr>
-      <w:r>
-        <w:rPr>
-          <w:b/>
-        </w:rPr>
+      </w:pPr>
+      <w:r>
         <w:t>CSS properties:</w:t>
       </w:r>
     </w:p>
@@ -10362,14 +11637,8 @@
           <w:ilvl w:val="0"/>
           <w:numId w:val="10"/>
         </w:numPr>
-        <w:rPr>
-          <w:b/>
-        </w:rPr>
-      </w:pPr>
-      <w:r>
-        <w:rPr>
-          <w:b/>
-        </w:rPr>
+      </w:pPr>
+      <w:r>
         <w:t>jQuery Functions:</w:t>
       </w:r>
     </w:p>
@@ -10593,30 +11862,48 @@
           <w:ilvl w:val="0"/>
           <w:numId w:val="10"/>
         </w:numPr>
-        <w:rPr>
-          <w:b/>
-        </w:rPr>
-      </w:pPr>
-      <w:r>
-        <w:rPr>
-          <w:b/>
-        </w:rPr>
+      </w:pPr>
+      <w:r>
+        <w:t xml:space="preserve">jQuery </w:t>
+      </w:r>
+      <w:proofErr w:type="spellStart"/>
+      <w:r>
+        <w:t>EventListeners</w:t>
+      </w:r>
+      <w:proofErr w:type="spellEnd"/>
+      <w:r>
+        <w:t>:</w:t>
+      </w:r>
+    </w:p>
+    <w:p>
+      <w:pPr>
+        <w:pStyle w:val="ListBullet"/>
+        <w:numPr>
+          <w:ilvl w:val="0"/>
+          <w:numId w:val="10"/>
+        </w:numPr>
+      </w:pPr>
+      <w:proofErr w:type="gramStart"/>
+      <w:r>
         <w:lastRenderedPageBreak/>
-        <w:t xml:space="preserve">jQuery </w:t>
-      </w:r>
-      <w:proofErr w:type="spellStart"/>
-      <w:r>
-        <w:rPr>
-          <w:b/>
-        </w:rPr>
-        <w:t>EventListeners</w:t>
-      </w:r>
-      <w:proofErr w:type="spellEnd"/>
-      <w:r>
-        <w:rPr>
-          <w:b/>
-        </w:rPr>
-        <w:t>:</w:t>
+        <w:t>click(</w:t>
+      </w:r>
+      <w:proofErr w:type="gramEnd"/>
+      <w:r>
+        <w:t>) takes a function and add the click function listener. E.g. $(</w:t>
+      </w:r>
+      <w:proofErr w:type="gramStart"/>
+      <w:r>
+        <w:t>“.</w:t>
+      </w:r>
+      <w:proofErr w:type="spellStart"/>
+      <w:r>
+        <w:t>btn</w:t>
+      </w:r>
+      <w:proofErr w:type="spellEnd"/>
+      <w:proofErr w:type="gramEnd"/>
+      <w:r>
+        <w:t>”).click(function(){alert(“button clicked”)}).</w:t>
       </w:r>
     </w:p>
     <w:p>
@@ -10627,26 +11914,24 @@
           <w:numId w:val="10"/>
         </w:numPr>
       </w:pPr>
-      <w:proofErr w:type="gramStart"/>
-      <w:r>
-        <w:t>click(</w:t>
-      </w:r>
-      <w:proofErr w:type="gramEnd"/>
-      <w:r>
-        <w:t>) takes a function and add the click function listener. E.g. $(</w:t>
-      </w:r>
-      <w:proofErr w:type="gramStart"/>
-      <w:r>
-        <w:t>“.</w:t>
-      </w:r>
-      <w:proofErr w:type="spellStart"/>
-      <w:r>
-        <w:t>btn</w:t>
-      </w:r>
-      <w:proofErr w:type="spellEnd"/>
-      <w:proofErr w:type="gramEnd"/>
-      <w:r>
-        <w:t>”).click(function(){alert(“button clicked”)}).</w:t>
+      <w:proofErr w:type="spellStart"/>
+      <w:proofErr w:type="gramStart"/>
+      <w:r>
+        <w:t>keydown</w:t>
+      </w:r>
+      <w:proofErr w:type="spellEnd"/>
+      <w:r>
+        <w:t>(</w:t>
+      </w:r>
+      <w:proofErr w:type="gramEnd"/>
+      <w:r>
+        <w:t xml:space="preserve">) </w:t>
+      </w:r>
+      <w:r>
+        <w:t xml:space="preserve">takes a function. It </w:t>
+      </w:r>
+      <w:r>
+        <w:t>is triggered as soon as the key is pressed down.</w:t>
       </w:r>
     </w:p>
     <w:p>
@@ -10660,7 +11945,7 @@
       <w:proofErr w:type="spellStart"/>
       <w:proofErr w:type="gramStart"/>
       <w:r>
-        <w:t>keydown</w:t>
+        <w:t>keyup</w:t>
       </w:r>
       <w:proofErr w:type="spellEnd"/>
       <w:r>
@@ -10674,7 +11959,7 @@
         <w:t xml:space="preserve">takes a function. It </w:t>
       </w:r>
       <w:r>
-        <w:t>is triggered as soon as the key is pressed down.</w:t>
+        <w:t>is triggered as soon as the key pressed is released.</w:t>
       </w:r>
     </w:p>
     <w:p>
@@ -10685,10 +11970,164 @@
           <w:numId w:val="10"/>
         </w:numPr>
       </w:pPr>
-      <w:proofErr w:type="spellStart"/>
-      <w:proofErr w:type="gramStart"/>
-      <w:r>
-        <w:t>keyup</w:t>
+      <w:proofErr w:type="gramStart"/>
+      <w:r>
+        <w:t>keypress(</w:t>
+      </w:r>
+      <w:proofErr w:type="gramEnd"/>
+      <w:r>
+        <w:t>)</w:t>
+      </w:r>
+      <w:r>
+        <w:t xml:space="preserve"> takes a function. It is triggered when a key is pressed. It has a property called “which” that returns the code for the key pressed.</w:t>
+      </w:r>
+      <w:r>
+        <w:t xml:space="preserve"> E.g. $(“input[type=”text”]”</w:t>
+      </w:r>
+      <w:proofErr w:type="gramStart"/>
+      <w:r>
+        <w:t>).keypress</w:t>
+      </w:r>
+      <w:proofErr w:type="gramEnd"/>
+      <w:r>
+        <w:t>(function(event){if(</w:t>
+      </w:r>
+      <w:proofErr w:type="spellStart"/>
+      <w:r>
+        <w:t>event.which</w:t>
+      </w:r>
+      <w:proofErr w:type="spellEnd"/>
+      <w:r>
+        <w:t xml:space="preserve"> === 13){alert(“you hit enter!”)}})</w:t>
+      </w:r>
+    </w:p>
+    <w:p>
+      <w:pPr>
+        <w:pStyle w:val="ListBullet"/>
+        <w:numPr>
+          <w:ilvl w:val="0"/>
+          <w:numId w:val="10"/>
+        </w:numPr>
+      </w:pPr>
+      <w:proofErr w:type="gramStart"/>
+      <w:r>
+        <w:t>on(</w:t>
+      </w:r>
+      <w:proofErr w:type="gramEnd"/>
+      <w:r>
+        <w:t xml:space="preserve">) works similar to </w:t>
+      </w:r>
+      <w:proofErr w:type="spellStart"/>
+      <w:r>
+        <w:t>addEventListener</w:t>
+      </w:r>
+      <w:proofErr w:type="spellEnd"/>
+      <w:r>
+        <w:t xml:space="preserve">, it lets the user specify the type of event to listen for. E.g. click or </w:t>
+      </w:r>
+      <w:proofErr w:type="spellStart"/>
+      <w:r>
+        <w:t>dblclick</w:t>
+      </w:r>
+      <w:proofErr w:type="spellEnd"/>
+      <w:r>
+        <w:t xml:space="preserve"> or </w:t>
+      </w:r>
+      <w:proofErr w:type="spellStart"/>
+      <w:r>
+        <w:t>dragstart</w:t>
+      </w:r>
+      <w:proofErr w:type="spellEnd"/>
+      <w:r>
+        <w:t xml:space="preserve"> or keypress</w:t>
+      </w:r>
+      <w:r>
+        <w:t xml:space="preserve"> etc.</w:t>
+      </w:r>
+      <w:r>
+        <w:t xml:space="preserve"> all the </w:t>
+      </w:r>
+      <w:proofErr w:type="spellStart"/>
+      <w:r>
+        <w:t>eventListener</w:t>
+      </w:r>
+      <w:proofErr w:type="spellEnd"/>
+      <w:r>
+        <w:t xml:space="preserve"> can be used with “on”</w:t>
+      </w:r>
+    </w:p>
+    <w:p>
+      <w:pPr>
+        <w:pStyle w:val="ListBullet"/>
+        <w:numPr>
+          <w:ilvl w:val="0"/>
+          <w:numId w:val="10"/>
+        </w:numPr>
+      </w:pPr>
+      <w:r>
+        <w:t>“</w:t>
+      </w:r>
+      <w:proofErr w:type="spellStart"/>
+      <w:r>
+        <w:t>mouseenter</w:t>
+      </w:r>
+      <w:proofErr w:type="spellEnd"/>
+      <w:r>
+        <w:t>” is the same as “mouseover” and “</w:t>
+      </w:r>
+      <w:proofErr w:type="spellStart"/>
+      <w:r>
+        <w:t>mouseleave</w:t>
+      </w:r>
+      <w:proofErr w:type="spellEnd"/>
+      <w:r>
+        <w:t>” is the same as “</w:t>
+      </w:r>
+      <w:proofErr w:type="spellStart"/>
+      <w:r>
+        <w:t>mouseout</w:t>
+      </w:r>
+      <w:proofErr w:type="spellEnd"/>
+      <w:r>
+        <w:t>”</w:t>
+      </w:r>
+      <w:r>
+        <w:t xml:space="preserve"> in</w:t>
+      </w:r>
+      <w:r>
+        <w:t xml:space="preserve"> vanilla JS</w:t>
+      </w:r>
+      <w:r>
+        <w:t>.</w:t>
+      </w:r>
+    </w:p>
+    <w:p>
+      <w:pPr>
+        <w:pStyle w:val="ListBullet"/>
+        <w:numPr>
+          <w:ilvl w:val="0"/>
+          <w:numId w:val="10"/>
+        </w:numPr>
+      </w:pPr>
+      <w:r>
+        <w:t>jQuery Effects:</w:t>
+      </w:r>
+    </w:p>
+    <w:p>
+      <w:pPr>
+        <w:pStyle w:val="ListBullet"/>
+        <w:numPr>
+          <w:ilvl w:val="0"/>
+          <w:numId w:val="10"/>
+        </w:numPr>
+      </w:pPr>
+      <w:r>
+        <w:t xml:space="preserve"> </w:t>
+      </w:r>
+      <w:proofErr w:type="spellStart"/>
+      <w:proofErr w:type="gramStart"/>
+      <w:r>
+        <w:t>fadeOut</w:t>
       </w:r>
       <w:proofErr w:type="spellEnd"/>
       <w:r>
@@ -10696,13 +12135,45 @@
       </w:r>
       <w:proofErr w:type="gramEnd"/>
       <w:r>
-        <w:t xml:space="preserve">) </w:t>
-      </w:r>
-      <w:r>
-        <w:t xml:space="preserve">takes a function. It </w:t>
-      </w:r>
-      <w:r>
-        <w:t>is triggered as soon as the key pressed is released.</w:t>
+        <w:t>)</w:t>
+      </w:r>
+      <w:r>
+        <w:t xml:space="preserve"> takes an element from whatever opacity its currently at and fade it to full transparency.</w:t>
+      </w:r>
+      <w:r>
+        <w:t xml:space="preserve"> E.g. $(“h1”</w:t>
+      </w:r>
+      <w:proofErr w:type="gramStart"/>
+      <w:r>
+        <w:t>).</w:t>
+      </w:r>
+      <w:proofErr w:type="spellStart"/>
+      <w:r>
+        <w:t>fadeOut</w:t>
+      </w:r>
+      <w:proofErr w:type="spellEnd"/>
+      <w:proofErr w:type="gramEnd"/>
+      <w:r>
+        <w:t>(1000, function(){alert(“Fade out completed!”)}) would fade out the h1 taking 1sec and after that one sec it would alert “Fade out completed”.</w:t>
+      </w:r>
+      <w:r>
+        <w:t xml:space="preserve"> </w:t>
+      </w:r>
+      <w:proofErr w:type="spellStart"/>
+      <w:r>
+        <w:t>fadeOut</w:t>
+      </w:r>
+      <w:proofErr w:type="spellEnd"/>
+      <w:r>
+        <w:t xml:space="preserve"> only hides the element and to remove the element we can use $(“h1”</w:t>
+      </w:r>
+      <w:proofErr w:type="gramStart"/>
+      <w:r>
+        <w:t>).remove</w:t>
+      </w:r>
+      <w:proofErr w:type="gramEnd"/>
+      <w:r>
+        <w:t xml:space="preserve">() in the function. </w:t>
       </w:r>
     </w:p>
     <w:p>
@@ -10713,35 +12184,21 @@
           <w:numId w:val="10"/>
         </w:numPr>
       </w:pPr>
-      <w:proofErr w:type="gramStart"/>
-      <w:r>
-        <w:t>keypress(</w:t>
-      </w:r>
-      <w:proofErr w:type="gramEnd"/>
-      <w:r>
-        <w:t>)</w:t>
-      </w:r>
-      <w:r>
-        <w:t xml:space="preserve"> takes a function. It is triggered when a key is pressed. It has a property called “which” that returns the code for the key pressed.</w:t>
-      </w:r>
-      <w:r>
-        <w:t xml:space="preserve"> E.g. $(“input[type=”text”]”</w:t>
-      </w:r>
-      <w:proofErr w:type="gramStart"/>
-      <w:r>
-        <w:t>).keypress</w:t>
-      </w:r>
-      <w:proofErr w:type="gramEnd"/>
-      <w:r>
-        <w:t>(function(event){if(</w:t>
-      </w:r>
-      <w:proofErr w:type="spellStart"/>
-      <w:r>
-        <w:t>event.which</w:t>
-      </w:r>
-      <w:proofErr w:type="spellEnd"/>
-      <w:r>
-        <w:t xml:space="preserve"> === 13){alert(“you hit enter!”)}})</w:t>
+      <w:proofErr w:type="spellStart"/>
+      <w:proofErr w:type="gramStart"/>
+      <w:r>
+        <w:t>fadeIn</w:t>
+      </w:r>
+      <w:proofErr w:type="spellEnd"/>
+      <w:r>
+        <w:t>(</w:t>
+      </w:r>
+      <w:proofErr w:type="gramEnd"/>
+      <w:r>
+        <w:t>) fades all the element in</w:t>
+      </w:r>
+      <w:r>
+        <w:t>.</w:t>
       </w:r>
     </w:p>
     <w:p>
@@ -10752,51 +12209,13 @@
           <w:numId w:val="10"/>
         </w:numPr>
       </w:pPr>
-      <w:proofErr w:type="gramStart"/>
-      <w:r>
-        <w:t>on(</w:t>
-      </w:r>
-      <w:proofErr w:type="gramEnd"/>
-      <w:r>
-        <w:t xml:space="preserve">) works similar to </w:t>
-      </w:r>
-      <w:proofErr w:type="spellStart"/>
-      <w:r>
-        <w:t>addEventListener</w:t>
-      </w:r>
-      <w:proofErr w:type="spellEnd"/>
-      <w:r>
-        <w:t xml:space="preserve">, it lets the user specify the type of event to listen for. E.g. click or </w:t>
-      </w:r>
-      <w:proofErr w:type="spellStart"/>
-      <w:r>
-        <w:t>dblclick</w:t>
-      </w:r>
-      <w:proofErr w:type="spellEnd"/>
-      <w:r>
-        <w:t xml:space="preserve"> or </w:t>
-      </w:r>
-      <w:proofErr w:type="spellStart"/>
-      <w:r>
-        <w:t>dragstart</w:t>
-      </w:r>
-      <w:proofErr w:type="spellEnd"/>
-      <w:r>
-        <w:t xml:space="preserve"> or keypress</w:t>
-      </w:r>
-      <w:r>
-        <w:t xml:space="preserve"> etc.</w:t>
-      </w:r>
-      <w:r>
-        <w:t xml:space="preserve"> all the </w:t>
-      </w:r>
-      <w:proofErr w:type="spellStart"/>
-      <w:r>
-        <w:t>eventListener</w:t>
-      </w:r>
-      <w:proofErr w:type="spellEnd"/>
-      <w:r>
-        <w:t xml:space="preserve"> can be used with “on”</w:t>
+      <w:proofErr w:type="spellStart"/>
+      <w:r>
+        <w:t>fadeToggle</w:t>
+      </w:r>
+      <w:proofErr w:type="spellEnd"/>
+      <w:r>
+        <w:t xml:space="preserve"> fade in or out depending on what state it is in currently.</w:t>
       </w:r>
     </w:p>
     <w:p>
@@ -10807,39 +12226,100 @@
           <w:numId w:val="10"/>
         </w:numPr>
       </w:pPr>
-      <w:r>
-        <w:t>“</w:t>
-      </w:r>
-      <w:proofErr w:type="spellStart"/>
-      <w:r>
-        <w:t>mouseenter</w:t>
-      </w:r>
-      <w:proofErr w:type="spellEnd"/>
-      <w:r>
-        <w:t>” is the same as “mouseover” and “</w:t>
-      </w:r>
-      <w:proofErr w:type="spellStart"/>
-      <w:r>
-        <w:t>mouseleave</w:t>
-      </w:r>
-      <w:proofErr w:type="spellEnd"/>
-      <w:r>
-        <w:t>” is the same as “</w:t>
-      </w:r>
-      <w:proofErr w:type="spellStart"/>
-      <w:r>
-        <w:t>mouseout</w:t>
-      </w:r>
-      <w:proofErr w:type="spellEnd"/>
-      <w:r>
-        <w:t>”</w:t>
-      </w:r>
-      <w:r>
-        <w:t xml:space="preserve"> in</w:t>
-      </w:r>
-      <w:r>
-        <w:t xml:space="preserve"> vanilla JS</w:t>
-      </w:r>
+      <w:proofErr w:type="spellStart"/>
+      <w:proofErr w:type="gramStart"/>
+      <w:r>
+        <w:t>slideDown</w:t>
+      </w:r>
+      <w:proofErr w:type="spellEnd"/>
+      <w:r>
+        <w:t>(</w:t>
+      </w:r>
+      <w:proofErr w:type="gramEnd"/>
+      <w:r>
+        <w:t>) show element sliding down from display=”none” and then it set display = “block”.</w:t>
+      </w:r>
+      <w:r>
+        <w:t xml:space="preserve"> E.g. $(“h1”</w:t>
+      </w:r>
+      <w:proofErr w:type="gramStart"/>
+      <w:r>
+        <w:t>).</w:t>
+      </w:r>
+      <w:proofErr w:type="spellStart"/>
+      <w:r>
+        <w:t>slideDown</w:t>
+      </w:r>
+      <w:proofErr w:type="spellEnd"/>
+      <w:proofErr w:type="gramEnd"/>
+      <w:r>
+        <w:t>(1000, function(){alert(“</w:t>
+      </w:r>
+      <w:proofErr w:type="spellStart"/>
+      <w:r>
+        <w:t>slided</w:t>
+      </w:r>
+      <w:proofErr w:type="spellEnd"/>
+      <w:r>
+        <w:t xml:space="preserve"> down”)}).</w:t>
+      </w:r>
+    </w:p>
+    <w:p>
+      <w:pPr>
+        <w:pStyle w:val="ListBullet"/>
+        <w:numPr>
+          <w:ilvl w:val="0"/>
+          <w:numId w:val="10"/>
+        </w:numPr>
+      </w:pPr>
+      <w:proofErr w:type="spellStart"/>
+      <w:proofErr w:type="gramStart"/>
+      <w:r>
+        <w:t>slideUp</w:t>
+      </w:r>
+      <w:proofErr w:type="spellEnd"/>
+      <w:r>
+        <w:t>(</w:t>
+      </w:r>
+      <w:proofErr w:type="gramEnd"/>
+      <w:r>
+        <w:t>) shows the displayed element sliding up and then set the display to none.</w:t>
+      </w:r>
+    </w:p>
+    <w:p>
+      <w:pPr>
+        <w:pStyle w:val="ListBullet"/>
+        <w:numPr>
+          <w:ilvl w:val="0"/>
+          <w:numId w:val="10"/>
+        </w:numPr>
+      </w:pPr>
+      <w:proofErr w:type="spellStart"/>
+      <w:proofErr w:type="gramStart"/>
+      <w:r>
+        <w:t>slideToggle</w:t>
+      </w:r>
+      <w:proofErr w:type="spellEnd"/>
+      <w:r>
+        <w:t>(</w:t>
+      </w:r>
+      <w:proofErr w:type="gramEnd"/>
+      <w:r>
+        <w:t xml:space="preserve">) toggle the </w:t>
+      </w:r>
+      <w:proofErr w:type="spellStart"/>
+      <w:r>
+        <w:t>slideUp</w:t>
+      </w:r>
+      <w:proofErr w:type="spellEnd"/>
+      <w:r>
+        <w:t xml:space="preserve"> and </w:t>
+      </w:r>
+      <w:proofErr w:type="spellStart"/>
+      <w:r>
+        <w:t>slideDown</w:t>
+      </w:r>
+      <w:proofErr w:type="spellEnd"/>
       <w:r>
         <w:t>.</w:t>
       </w:r>
@@ -10849,31 +12329,54 @@
         <w:pStyle w:val="ListBullet"/>
         <w:numPr>
           <w:ilvl w:val="0"/>
-          <w:numId w:val="10"/>
-        </w:numPr>
-      </w:pPr>
-      <w:r>
-        <w:rPr>
-          <w:b/>
-        </w:rPr>
-        <w:t>jQuery Effects:</w:t>
-      </w:r>
-    </w:p>
-    <w:p>
-      <w:pPr>
-        <w:pStyle w:val="ListBullet"/>
-        <w:numPr>
-          <w:ilvl w:val="0"/>
-          <w:numId w:val="10"/>
-        </w:numPr>
-      </w:pPr>
-      <w:r>
-        <w:t xml:space="preserve"> </w:t>
-      </w:r>
-      <w:proofErr w:type="spellStart"/>
-      <w:proofErr w:type="gramStart"/>
-      <w:r>
-        <w:t>fadeOut</w:t>
+          <w:numId w:val="0"/>
+        </w:numPr>
+        <w:ind w:left="360" w:hanging="360"/>
+      </w:pPr>
+      <w:r>
+        <w:t xml:space="preserve">vanilla </w:t>
+      </w:r>
+      <w:r>
+        <w:t>JS functions list:</w:t>
+      </w:r>
+    </w:p>
+    <w:p>
+      <w:pPr>
+        <w:pStyle w:val="ListBullet"/>
+        <w:numPr>
+          <w:ilvl w:val="0"/>
+          <w:numId w:val="6"/>
+        </w:numPr>
+      </w:pPr>
+      <w:r>
+        <w:t xml:space="preserve">function </w:t>
+      </w:r>
+      <w:proofErr w:type="spellStart"/>
+      <w:proofErr w:type="gramStart"/>
+      <w:r>
+        <w:t>str.replace</w:t>
+      </w:r>
+      <w:proofErr w:type="spellEnd"/>
+      <w:proofErr w:type="gramEnd"/>
+      <w:r>
+        <w:t>(/-/,”_”) replaces all ‘-’ with ‘_’.</w:t>
+      </w:r>
+    </w:p>
+    <w:p>
+      <w:pPr>
+        <w:pStyle w:val="ListBullet"/>
+        <w:numPr>
+          <w:ilvl w:val="0"/>
+          <w:numId w:val="6"/>
+        </w:numPr>
+      </w:pPr>
+      <w:r>
+        <w:t xml:space="preserve">Functions </w:t>
+      </w:r>
+      <w:proofErr w:type="spellStart"/>
+      <w:proofErr w:type="gramStart"/>
+      <w:r>
+        <w:t>toUpperCase</w:t>
       </w:r>
       <w:proofErr w:type="spellEnd"/>
       <w:r>
@@ -10881,59 +12384,81 @@
       </w:r>
       <w:proofErr w:type="gramEnd"/>
       <w:r>
-        <w:t>)</w:t>
-      </w:r>
-      <w:r>
-        <w:t xml:space="preserve"> takes an element from whatever opacity its currently at and fade it to full transparency.</w:t>
-      </w:r>
-      <w:r>
-        <w:t xml:space="preserve"> E.g. $(“h1”</w:t>
-      </w:r>
-      <w:proofErr w:type="gramStart"/>
-      <w:r>
-        <w:t>).</w:t>
-      </w:r>
-      <w:proofErr w:type="spellStart"/>
-      <w:r>
-        <w:t>fadeOut</w:t>
-      </w:r>
-      <w:proofErr w:type="spellEnd"/>
-      <w:proofErr w:type="gramEnd"/>
-      <w:r>
-        <w:t>(1000, function(){alert(“Fade out completed!”)}) would fade out the h1 taking 1sec and after that one sec it would alert “Fade out completed”.</w:t>
-      </w:r>
-      <w:r>
-        <w:t xml:space="preserve"> </w:t>
-      </w:r>
-      <w:proofErr w:type="spellStart"/>
-      <w:r>
-        <w:t>fadeOut</w:t>
-      </w:r>
-      <w:proofErr w:type="spellEnd"/>
-      <w:r>
-        <w:t xml:space="preserve"> only hides the element and to remove the element we can use $(“h1”</w:t>
-      </w:r>
-      <w:proofErr w:type="gramStart"/>
-      <w:r>
-        <w:t>).remove</w:t>
-      </w:r>
-      <w:proofErr w:type="gramEnd"/>
-      <w:r>
-        <w:t xml:space="preserve">() in the function. </w:t>
-      </w:r>
-    </w:p>
-    <w:p>
-      <w:pPr>
-        <w:pStyle w:val="ListBullet"/>
-        <w:numPr>
-          <w:ilvl w:val="0"/>
-          <w:numId w:val="10"/>
-        </w:numPr>
-      </w:pPr>
-      <w:proofErr w:type="spellStart"/>
-      <w:proofErr w:type="gramStart"/>
-      <w:r>
-        <w:t>fadeIn</w:t>
+        <w:t>) capitalizes e.g. “string”.</w:t>
+      </w:r>
+      <w:proofErr w:type="spellStart"/>
+      <w:r>
+        <w:t>toUpperCase</w:t>
+      </w:r>
+      <w:proofErr w:type="spellEnd"/>
+      <w:r>
+        <w:t>() returns “STRING” whereas  “string”.</w:t>
+      </w:r>
+      <w:proofErr w:type="spellStart"/>
+      <w:r>
+        <w:t>chatAt</w:t>
+      </w:r>
+      <w:proofErr w:type="spellEnd"/>
+      <w:r>
+        <w:t>(0).</w:t>
+      </w:r>
+      <w:proofErr w:type="spellStart"/>
+      <w:r>
+        <w:t>toUpperCase</w:t>
+      </w:r>
+      <w:proofErr w:type="spellEnd"/>
+      <w:r>
+        <w:t xml:space="preserve">() </w:t>
+      </w:r>
+      <w:proofErr w:type="spellStart"/>
+      <w:r>
+        <w:t>returms</w:t>
+      </w:r>
+      <w:proofErr w:type="spellEnd"/>
+      <w:r>
+        <w:t xml:space="preserve"> “S”.</w:t>
+      </w:r>
+    </w:p>
+    <w:p>
+      <w:pPr>
+        <w:pStyle w:val="ListBullet"/>
+        <w:numPr>
+          <w:ilvl w:val="0"/>
+          <w:numId w:val="6"/>
+        </w:numPr>
+      </w:pPr>
+      <w:r>
+        <w:t xml:space="preserve">Function </w:t>
+      </w:r>
+      <w:proofErr w:type="gramStart"/>
+      <w:r>
+        <w:t>slice(</w:t>
+      </w:r>
+      <w:proofErr w:type="gramEnd"/>
+      <w:r>
+        <w:t>), slice the string and return the remaining portion e.g. “</w:t>
+      </w:r>
+      <w:proofErr w:type="spellStart"/>
+      <w:r>
+        <w:t>string”.slice</w:t>
+      </w:r>
+      <w:proofErr w:type="spellEnd"/>
+      <w:r>
+        <w:t>(4) would remove the first 4 chars and return remaining i.e. “ng”.</w:t>
+      </w:r>
+    </w:p>
+    <w:p>
+      <w:pPr>
+        <w:pStyle w:val="ListBullet"/>
+        <w:numPr>
+          <w:ilvl w:val="0"/>
+          <w:numId w:val="6"/>
+        </w:numPr>
+      </w:pPr>
+      <w:proofErr w:type="spellStart"/>
+      <w:proofErr w:type="gramStart"/>
+      <w:r>
+        <w:t>indexOf</w:t>
       </w:r>
       <w:proofErr w:type="spellEnd"/>
       <w:r>
@@ -10941,158 +12466,31 @@
       </w:r>
       <w:proofErr w:type="gramEnd"/>
       <w:r>
-        <w:t>) fades all the element in</w:t>
-      </w:r>
-      <w:r>
-        <w:t>.</w:t>
-      </w:r>
-    </w:p>
-    <w:p>
-      <w:pPr>
-        <w:pStyle w:val="ListBullet"/>
-        <w:numPr>
-          <w:ilvl w:val="0"/>
-          <w:numId w:val="10"/>
-        </w:numPr>
-      </w:pPr>
-      <w:proofErr w:type="spellStart"/>
-      <w:r>
-        <w:t>fadeToggle</w:t>
-      </w:r>
-      <w:proofErr w:type="spellEnd"/>
-      <w:r>
-        <w:t xml:space="preserve"> fade in or out depending on what state it is in currently.</w:t>
-      </w:r>
-    </w:p>
-    <w:p>
-      <w:pPr>
-        <w:pStyle w:val="ListBullet"/>
-        <w:numPr>
-          <w:ilvl w:val="0"/>
-          <w:numId w:val="10"/>
-        </w:numPr>
-      </w:pPr>
-      <w:proofErr w:type="spellStart"/>
-      <w:proofErr w:type="gramStart"/>
-      <w:r>
-        <w:t>slideDown</w:t>
-      </w:r>
-      <w:proofErr w:type="spellEnd"/>
-      <w:r>
-        <w:t>(</w:t>
-      </w:r>
-      <w:proofErr w:type="gramEnd"/>
-      <w:r>
-        <w:t>) show element sliding down from display=”none” and then it set display = “block”.</w:t>
-      </w:r>
-      <w:r>
-        <w:t xml:space="preserve"> E.g. $(“h1”</w:t>
-      </w:r>
-      <w:proofErr w:type="gramStart"/>
-      <w:r>
-        <w:t>).</w:t>
-      </w:r>
-      <w:proofErr w:type="spellStart"/>
-      <w:r>
-        <w:t>slideDown</w:t>
-      </w:r>
-      <w:proofErr w:type="spellEnd"/>
-      <w:proofErr w:type="gramEnd"/>
-      <w:r>
-        <w:t>(1000, function(){alert(“</w:t>
-      </w:r>
-      <w:proofErr w:type="spellStart"/>
-      <w:r>
-        <w:t>slided</w:t>
-      </w:r>
-      <w:proofErr w:type="spellEnd"/>
-      <w:r>
-        <w:t xml:space="preserve"> down”)}).</w:t>
-      </w:r>
-    </w:p>
-    <w:p>
-      <w:pPr>
-        <w:pStyle w:val="ListBullet"/>
-        <w:numPr>
-          <w:ilvl w:val="0"/>
-          <w:numId w:val="10"/>
-        </w:numPr>
-      </w:pPr>
-      <w:proofErr w:type="spellStart"/>
-      <w:proofErr w:type="gramStart"/>
-      <w:r>
-        <w:t>slideUp</w:t>
-      </w:r>
-      <w:proofErr w:type="spellEnd"/>
-      <w:r>
-        <w:t>(</w:t>
-      </w:r>
-      <w:proofErr w:type="gramEnd"/>
-      <w:r>
-        <w:t>) shows the displayed element sliding up and then set the display to none.</w:t>
-      </w:r>
-    </w:p>
-    <w:p>
-      <w:pPr>
-        <w:pStyle w:val="ListBullet"/>
-        <w:numPr>
-          <w:ilvl w:val="0"/>
-          <w:numId w:val="10"/>
-        </w:numPr>
-      </w:pPr>
-      <w:proofErr w:type="spellStart"/>
-      <w:proofErr w:type="gramStart"/>
-      <w:r>
-        <w:t>slideToggle</w:t>
-      </w:r>
-      <w:proofErr w:type="spellEnd"/>
-      <w:r>
-        <w:t>(</w:t>
-      </w:r>
-      <w:proofErr w:type="gramEnd"/>
-      <w:r>
-        <w:t xml:space="preserve">) toggle the </w:t>
-      </w:r>
-      <w:proofErr w:type="spellStart"/>
-      <w:r>
-        <w:t>slideUp</w:t>
-      </w:r>
-      <w:proofErr w:type="spellEnd"/>
-      <w:r>
-        <w:t xml:space="preserve"> and </w:t>
-      </w:r>
-      <w:proofErr w:type="spellStart"/>
-      <w:r>
-        <w:t>slideDown</w:t>
-      </w:r>
-      <w:proofErr w:type="spellEnd"/>
-      <w:r>
-        <w:t>.</w:t>
-      </w:r>
-    </w:p>
-    <w:p>
-      <w:pPr>
-        <w:pStyle w:val="ListBullet"/>
-        <w:numPr>
-          <w:ilvl w:val="0"/>
-          <w:numId w:val="0"/>
-        </w:numPr>
-        <w:ind w:left="360" w:hanging="360"/>
-        <w:rPr>
-          <w:b/>
-        </w:rPr>
-      </w:pPr>
-      <w:r>
-        <w:rPr>
-          <w:b/>
-        </w:rPr>
-        <w:t xml:space="preserve">vanilla </w:t>
-      </w:r>
-      <w:r>
-        <w:rPr>
-          <w:b/>
-        </w:rPr>
-        <w:t>JS functions list:</w:t>
+        <w:t xml:space="preserve">) returns the index of the string or the character in the string e.g. if str = “Fahad Qayyum” then </w:t>
+      </w:r>
+      <w:proofErr w:type="spellStart"/>
+      <w:r>
+        <w:t>str.indexOf</w:t>
+      </w:r>
+      <w:proofErr w:type="spellEnd"/>
+      <w:r>
+        <w:t xml:space="preserve">(“Q”) returns 6 whereas </w:t>
+      </w:r>
+      <w:proofErr w:type="spellStart"/>
+      <w:r>
+        <w:t>str.indexOf</w:t>
+      </w:r>
+      <w:proofErr w:type="spellEnd"/>
+      <w:r>
+        <w:t xml:space="preserve">(“Qayyum”) also </w:t>
+      </w:r>
+      <w:proofErr w:type="spellStart"/>
+      <w:r>
+        <w:t>retruns</w:t>
+      </w:r>
+      <w:proofErr w:type="spellEnd"/>
+      <w:r>
+        <w:t xml:space="preserve"> 6. If the character or the word is not in the string e.g. ‘z’ then it returns -1.</w:t>
       </w:r>
     </w:p>
     <w:p>
@@ -11103,18 +12501,13 @@
           <w:numId w:val="6"/>
         </w:numPr>
       </w:pPr>
-      <w:r>
-        <w:t xml:space="preserve">function </w:t>
-      </w:r>
-      <w:proofErr w:type="spellStart"/>
-      <w:proofErr w:type="gramStart"/>
-      <w:r>
-        <w:t>str.replace</w:t>
-      </w:r>
-      <w:proofErr w:type="spellEnd"/>
-      <w:proofErr w:type="gramEnd"/>
-      <w:r>
-        <w:t>(/-/,”_”) replaces all ‘-’ with ‘_’.</w:t>
+      <w:proofErr w:type="spellStart"/>
+      <w:r>
+        <w:t>Typeof</w:t>
+      </w:r>
+      <w:proofErr w:type="spellEnd"/>
+      <w:r>
+        <w:t xml:space="preserve"> function tells the type of the variable.</w:t>
       </w:r>
     </w:p>
     <w:p>
@@ -11126,52 +12519,7 @@
         </w:numPr>
       </w:pPr>
       <w:r>
-        <w:t xml:space="preserve">Functions </w:t>
-      </w:r>
-      <w:proofErr w:type="spellStart"/>
-      <w:proofErr w:type="gramStart"/>
-      <w:r>
-        <w:t>toUpperCase</w:t>
-      </w:r>
-      <w:proofErr w:type="spellEnd"/>
-      <w:r>
-        <w:t>(</w:t>
-      </w:r>
-      <w:proofErr w:type="gramEnd"/>
-      <w:r>
-        <w:t>) capitalizes e.g. “string”.</w:t>
-      </w:r>
-      <w:proofErr w:type="spellStart"/>
-      <w:r>
-        <w:t>toUpperCase</w:t>
-      </w:r>
-      <w:proofErr w:type="spellEnd"/>
-      <w:r>
-        <w:t>() returns “STRING” whereas  “string”.</w:t>
-      </w:r>
-      <w:proofErr w:type="spellStart"/>
-      <w:r>
-        <w:t>chatAt</w:t>
-      </w:r>
-      <w:proofErr w:type="spellEnd"/>
-      <w:r>
-        <w:t>(0).</w:t>
-      </w:r>
-      <w:proofErr w:type="spellStart"/>
-      <w:r>
-        <w:t>toUpperCase</w:t>
-      </w:r>
-      <w:proofErr w:type="spellEnd"/>
-      <w:r>
-        <w:t xml:space="preserve">() </w:t>
-      </w:r>
-      <w:proofErr w:type="spellStart"/>
-      <w:r>
-        <w:t>returms</w:t>
-      </w:r>
-      <w:proofErr w:type="spellEnd"/>
-      <w:r>
-        <w:t xml:space="preserve"> “S”.</w:t>
+        <w:t>To typecast a var into a number we do Number(var).</w:t>
       </w:r>
     </w:p>
     <w:p>
@@ -11182,24 +12530,21 @@
           <w:numId w:val="6"/>
         </w:numPr>
       </w:pPr>
-      <w:r>
-        <w:t xml:space="preserve">Function </w:t>
-      </w:r>
-      <w:proofErr w:type="gramStart"/>
-      <w:r>
-        <w:t>slice(</w:t>
-      </w:r>
-      <w:proofErr w:type="gramEnd"/>
-      <w:r>
-        <w:t>), slice the string and return the remaining portion e.g. “</w:t>
-      </w:r>
-      <w:proofErr w:type="spellStart"/>
-      <w:r>
-        <w:t>string”.slice</w:t>
-      </w:r>
-      <w:proofErr w:type="spellEnd"/>
-      <w:r>
-        <w:t>(4) would remove the first 4 chars and return remaining i.e. “ng”.</w:t>
+      <w:proofErr w:type="gramStart"/>
+      <w:r>
+        <w:t>Alert(</w:t>
+      </w:r>
+      <w:proofErr w:type="gramEnd"/>
+      <w:r>
+        <w:t xml:space="preserve">), whatever is put in the brackets is prompted on the screen </w:t>
+      </w:r>
+      <w:proofErr w:type="spellStart"/>
+      <w:r>
+        <w:t>weither</w:t>
+      </w:r>
+      <w:proofErr w:type="spellEnd"/>
+      <w:r>
+        <w:t xml:space="preserve"> u put string, number etc.</w:t>
       </w:r>
     </w:p>
     <w:p>
@@ -11210,42 +12555,21 @@
           <w:numId w:val="6"/>
         </w:numPr>
       </w:pPr>
-      <w:proofErr w:type="spellStart"/>
-      <w:proofErr w:type="gramStart"/>
-      <w:r>
-        <w:t>indexOf</w:t>
-      </w:r>
-      <w:proofErr w:type="spellEnd"/>
-      <w:r>
-        <w:t>(</w:t>
-      </w:r>
-      <w:proofErr w:type="gramEnd"/>
-      <w:r>
-        <w:t xml:space="preserve">) returns the index of the string or the character in the string e.g. if str = “Fahad Qayyum” then </w:t>
-      </w:r>
-      <w:proofErr w:type="spellStart"/>
-      <w:r>
-        <w:t>str.indexOf</w:t>
-      </w:r>
-      <w:proofErr w:type="spellEnd"/>
-      <w:r>
-        <w:t xml:space="preserve">(“Q”) returns 6 whereas </w:t>
-      </w:r>
-      <w:proofErr w:type="spellStart"/>
-      <w:r>
-        <w:t>str.indexOf</w:t>
-      </w:r>
-      <w:proofErr w:type="spellEnd"/>
-      <w:r>
-        <w:t xml:space="preserve">(“Qayyum”) also </w:t>
-      </w:r>
-      <w:proofErr w:type="spellStart"/>
-      <w:r>
-        <w:t>retruns</w:t>
-      </w:r>
-      <w:proofErr w:type="spellEnd"/>
-      <w:r>
-        <w:t xml:space="preserve"> 6. If the character or the word is not in the string e.g. ‘z’ then it returns -1.</w:t>
+      <w:proofErr w:type="gramStart"/>
+      <w:r>
+        <w:t>Prompt(</w:t>
+      </w:r>
+      <w:proofErr w:type="gramEnd"/>
+      <w:r>
+        <w:t xml:space="preserve">), is also like alert but with prompt we can ask user from input. Prompt takes the user input as a string, so using === to compare with a number wont work and we </w:t>
+      </w:r>
+      <w:proofErr w:type="gramStart"/>
+      <w:r>
+        <w:t>have to</w:t>
+      </w:r>
+      <w:proofErr w:type="gramEnd"/>
+      <w:r>
+        <w:t xml:space="preserve"> typecast.</w:t>
       </w:r>
     </w:p>
     <w:p>
@@ -11256,85 +12580,6 @@
           <w:numId w:val="6"/>
         </w:numPr>
       </w:pPr>
-      <w:proofErr w:type="spellStart"/>
-      <w:r>
-        <w:t>Typeof</w:t>
-      </w:r>
-      <w:proofErr w:type="spellEnd"/>
-      <w:r>
-        <w:t xml:space="preserve"> function tells the type of the variable.</w:t>
-      </w:r>
-    </w:p>
-    <w:p>
-      <w:pPr>
-        <w:pStyle w:val="ListBullet"/>
-        <w:numPr>
-          <w:ilvl w:val="0"/>
-          <w:numId w:val="6"/>
-        </w:numPr>
-      </w:pPr>
-      <w:r>
-        <w:t>To typecast a var into a number we do Number(var).</w:t>
-      </w:r>
-    </w:p>
-    <w:p>
-      <w:pPr>
-        <w:pStyle w:val="ListBullet"/>
-        <w:numPr>
-          <w:ilvl w:val="0"/>
-          <w:numId w:val="6"/>
-        </w:numPr>
-      </w:pPr>
-      <w:proofErr w:type="gramStart"/>
-      <w:r>
-        <w:t>Alert(</w:t>
-      </w:r>
-      <w:proofErr w:type="gramEnd"/>
-      <w:r>
-        <w:t xml:space="preserve">), whatever is put in the brackets is prompted on the screen </w:t>
-      </w:r>
-      <w:proofErr w:type="spellStart"/>
-      <w:r>
-        <w:t>weither</w:t>
-      </w:r>
-      <w:proofErr w:type="spellEnd"/>
-      <w:r>
-        <w:t xml:space="preserve"> u put string, number etc.</w:t>
-      </w:r>
-    </w:p>
-    <w:p>
-      <w:pPr>
-        <w:pStyle w:val="ListBullet"/>
-        <w:numPr>
-          <w:ilvl w:val="0"/>
-          <w:numId w:val="6"/>
-        </w:numPr>
-      </w:pPr>
-      <w:proofErr w:type="gramStart"/>
-      <w:r>
-        <w:t>Prompt(</w:t>
-      </w:r>
-      <w:proofErr w:type="gramEnd"/>
-      <w:r>
-        <w:t xml:space="preserve">), is also like alert but with prompt we can ask user from input. Prompt takes the user input as a string, so using === to compare with a number wont work and we </w:t>
-      </w:r>
-      <w:proofErr w:type="gramStart"/>
-      <w:r>
-        <w:t>have to</w:t>
-      </w:r>
-      <w:proofErr w:type="gramEnd"/>
-      <w:r>
-        <w:t xml:space="preserve"> typecast.</w:t>
-      </w:r>
-    </w:p>
-    <w:p>
-      <w:pPr>
-        <w:pStyle w:val="ListBullet"/>
-        <w:numPr>
-          <w:ilvl w:val="0"/>
-          <w:numId w:val="6"/>
-        </w:numPr>
-      </w:pPr>
       <w:r>
         <w:t xml:space="preserve">We can </w:t>
       </w:r>
@@ -11352,16 +12597,7 @@
       </w:r>
       <w:proofErr w:type="gramEnd"/>
       <w:r>
-        <w:t xml:space="preserve"> would return 6. </w:t>
-      </w:r>
-      <w:r>
-        <w:rPr>
-          <w:b/>
-        </w:rPr>
-        <w:t>NOTE</w:t>
-      </w:r>
-      <w:r>
-        <w:t>: “hi\\</w:t>
+        <w:t xml:space="preserve"> would return 6. NOTE: “hi\\</w:t>
       </w:r>
       <w:proofErr w:type="gramStart"/>
       <w:r>
@@ -11475,13 +12711,7 @@
         </w:numPr>
       </w:pPr>
       <w:r>
-        <w:rPr>
-          <w:b/>
-        </w:rPr>
-        <w:t>Array functions</w:t>
-      </w:r>
-      <w:r>
-        <w:t>:</w:t>
+        <w:t>Array functions:</w:t>
       </w:r>
     </w:p>
     <w:p>
@@ -11596,25 +12826,7 @@
       <w:proofErr w:type="spellEnd"/>
       <w:proofErr w:type="gramEnd"/>
       <w:r>
-        <w:t xml:space="preserve">) copies different portion of the array from index ‘a’ </w:t>
-      </w:r>
-      <w:r>
-        <w:rPr>
-          <w:b/>
-        </w:rPr>
-        <w:t>inclusive</w:t>
-      </w:r>
-      <w:r>
-        <w:t xml:space="preserve"> to ‘b’ </w:t>
-      </w:r>
-      <w:r>
-        <w:rPr>
-          <w:b/>
-        </w:rPr>
-        <w:t>excluded</w:t>
-      </w:r>
-      <w:r>
-        <w:t>.</w:t>
+        <w:t>) copies different portion of the array from index ‘a’ inclusive to ‘b’ excluded.</w:t>
       </w:r>
       <w:r>
         <w:t xml:space="preserve"> </w:t>
@@ -12470,6 +13682,92 @@
       </w:pPr>
     </w:lvl>
     <w:lvl w:ilvl="1" w:tplc="10090019">
+      <w:start w:val="1"/>
+      <w:numFmt w:val="lowerLetter"/>
+      <w:lvlText w:val="%2."/>
+      <w:lvlJc w:val="left"/>
+      <w:pPr>
+        <w:ind w:left="1440" w:hanging="360"/>
+      </w:pPr>
+    </w:lvl>
+    <w:lvl w:ilvl="2" w:tplc="1009001B" w:tentative="1">
+      <w:start w:val="1"/>
+      <w:numFmt w:val="lowerRoman"/>
+      <w:lvlText w:val="%3."/>
+      <w:lvlJc w:val="right"/>
+      <w:pPr>
+        <w:ind w:left="2160" w:hanging="180"/>
+      </w:pPr>
+    </w:lvl>
+    <w:lvl w:ilvl="3" w:tplc="1009000F" w:tentative="1">
+      <w:start w:val="1"/>
+      <w:numFmt w:val="decimal"/>
+      <w:lvlText w:val="%4."/>
+      <w:lvlJc w:val="left"/>
+      <w:pPr>
+        <w:ind w:left="2880" w:hanging="360"/>
+      </w:pPr>
+    </w:lvl>
+    <w:lvl w:ilvl="4" w:tplc="10090019" w:tentative="1">
+      <w:start w:val="1"/>
+      <w:numFmt w:val="lowerLetter"/>
+      <w:lvlText w:val="%5."/>
+      <w:lvlJc w:val="left"/>
+      <w:pPr>
+        <w:ind w:left="3600" w:hanging="360"/>
+      </w:pPr>
+    </w:lvl>
+    <w:lvl w:ilvl="5" w:tplc="1009001B" w:tentative="1">
+      <w:start w:val="1"/>
+      <w:numFmt w:val="lowerRoman"/>
+      <w:lvlText w:val="%6."/>
+      <w:lvlJc w:val="right"/>
+      <w:pPr>
+        <w:ind w:left="4320" w:hanging="180"/>
+      </w:pPr>
+    </w:lvl>
+    <w:lvl w:ilvl="6" w:tplc="1009000F" w:tentative="1">
+      <w:start w:val="1"/>
+      <w:numFmt w:val="decimal"/>
+      <w:lvlText w:val="%7."/>
+      <w:lvlJc w:val="left"/>
+      <w:pPr>
+        <w:ind w:left="5040" w:hanging="360"/>
+      </w:pPr>
+    </w:lvl>
+    <w:lvl w:ilvl="7" w:tplc="10090019" w:tentative="1">
+      <w:start w:val="1"/>
+      <w:numFmt w:val="lowerLetter"/>
+      <w:lvlText w:val="%8."/>
+      <w:lvlJc w:val="left"/>
+      <w:pPr>
+        <w:ind w:left="5760" w:hanging="360"/>
+      </w:pPr>
+    </w:lvl>
+    <w:lvl w:ilvl="8" w:tplc="1009001B" w:tentative="1">
+      <w:start w:val="1"/>
+      <w:numFmt w:val="lowerRoman"/>
+      <w:lvlText w:val="%9."/>
+      <w:lvlJc w:val="right"/>
+      <w:pPr>
+        <w:ind w:left="6480" w:hanging="180"/>
+      </w:pPr>
+    </w:lvl>
+  </w:abstractNum>
+  <w:abstractNum w:abstractNumId="11" w15:restartNumberingAfterBreak="0">
+    <w:nsid w:val="788C61FB"/>
+    <w:multiLevelType w:val="hybridMultilevel"/>
+    <w:tmpl w:val="48DA3726"/>
+    <w:lvl w:ilvl="0" w:tplc="1009000F">
+      <w:start w:val="1"/>
+      <w:numFmt w:val="decimal"/>
+      <w:lvlText w:val="%1."/>
+      <w:lvlJc w:val="left"/>
+      <w:pPr>
+        <w:ind w:left="720" w:hanging="360"/>
+      </w:pPr>
+    </w:lvl>
+    <w:lvl w:ilvl="1" w:tplc="10090019" w:tentative="1">
       <w:start w:val="1"/>
       <w:numFmt w:val="lowerLetter"/>
       <w:lvlText w:val="%2."/>
@@ -12574,6 +13872,9 @@
   </w:num>
   <w:num w:numId="11">
     <w:abstractNumId w:val="2"/>
+  </w:num>
+  <w:num w:numId="12">
+    <w:abstractNumId w:val="11"/>
   </w:num>
 </w:numbering>
 </file>

</xml_diff>